<commit_message>
yet another update of docs
</commit_message>
<xml_diff>
--- a/Beaconv2_schema_updates_word.docx
+++ b/Beaconv2_schema_updates_word.docx
@@ -145,310 +145,17 @@
           <w:bCs/>
           <w:color w:val="800080"/>
         </w:rPr>
-        <w:t>Endpoint name either all or new</w:t>
-      </w:r>
-    </w:p>
-    <w:p>
-      <w:pPr>
-        <w:widowControl w:val="0"/>
-        <w:tabs>
-          <w:tab w:val="left" w:pos="720"/>
-          <w:tab w:val="left" w:pos="1440"/>
-          <w:tab w:val="left" w:pos="2160"/>
-          <w:tab w:val="left" w:pos="2880"/>
-          <w:tab w:val="left" w:pos="3600"/>
-          <w:tab w:val="left" w:pos="4320"/>
-          <w:tab w:val="left" w:pos="5040"/>
-          <w:tab w:val="left" w:pos="5760"/>
-          <w:tab w:val="left" w:pos="6480"/>
-          <w:tab w:val="left" w:pos="7200"/>
-          <w:tab w:val="left" w:pos="7920"/>
-          <w:tab w:val="left" w:pos="8640"/>
-        </w:tabs>
-        <w:autoSpaceDE w:val="0"/>
-        <w:autoSpaceDN w:val="0"/>
-        <w:adjustRightInd w:val="0"/>
-        <w:rPr>
-          <w:rFonts w:ascii="Helvetica" w:hAnsi="Helvetica" w:cs="Helvetica"/>
-          <w:color w:val="FF0000"/>
-        </w:rPr>
-      </w:pPr>
-      <w:r>
-        <w:rPr>
-          <w:rFonts w:ascii="Helvetica" w:hAnsi="Helvetica" w:cs="Helvetica"/>
-          <w:color w:val="FF0000"/>
-        </w:rPr>
-        <w:t>endpoint field added today in discussion</w:t>
-      </w:r>
-    </w:p>
-    <w:p>
-      <w:pPr>
-        <w:widowControl w:val="0"/>
-        <w:tabs>
-          <w:tab w:val="left" w:pos="720"/>
-          <w:tab w:val="left" w:pos="1440"/>
-          <w:tab w:val="left" w:pos="2160"/>
-          <w:tab w:val="left" w:pos="2880"/>
-          <w:tab w:val="left" w:pos="3600"/>
-          <w:tab w:val="left" w:pos="4320"/>
-          <w:tab w:val="left" w:pos="5040"/>
-          <w:tab w:val="left" w:pos="5760"/>
-          <w:tab w:val="left" w:pos="6480"/>
-          <w:tab w:val="left" w:pos="7200"/>
-          <w:tab w:val="left" w:pos="7920"/>
-          <w:tab w:val="left" w:pos="8640"/>
-        </w:tabs>
-        <w:autoSpaceDE w:val="0"/>
-        <w:autoSpaceDN w:val="0"/>
-        <w:adjustRightInd w:val="0"/>
-        <w:rPr>
-          <w:rFonts w:ascii="Helvetica" w:hAnsi="Helvetica" w:cs="Helvetica"/>
-        </w:rPr>
-      </w:pPr>
-      <w:r>
-        <w:rPr>
-          <w:rFonts w:ascii="Helvetica" w:hAnsi="Helvetica" w:cs="Helvetica"/>
-        </w:rPr>
-        <w:t>endpoint field that is kept exactly the same as in pdf</w:t>
-      </w:r>
-    </w:p>
-    <w:p>
-      <w:pPr>
-        <w:widowControl w:val="0"/>
-        <w:tabs>
-          <w:tab w:val="left" w:pos="720"/>
-          <w:tab w:val="left" w:pos="1440"/>
-          <w:tab w:val="left" w:pos="2160"/>
-          <w:tab w:val="left" w:pos="2880"/>
-          <w:tab w:val="left" w:pos="3600"/>
-          <w:tab w:val="left" w:pos="4320"/>
-          <w:tab w:val="left" w:pos="5040"/>
-          <w:tab w:val="left" w:pos="5760"/>
-          <w:tab w:val="left" w:pos="6480"/>
-          <w:tab w:val="left" w:pos="7200"/>
-          <w:tab w:val="left" w:pos="7920"/>
-          <w:tab w:val="left" w:pos="8640"/>
-        </w:tabs>
-        <w:autoSpaceDE w:val="0"/>
-        <w:autoSpaceDN w:val="0"/>
-        <w:adjustRightInd w:val="0"/>
-        <w:rPr>
-          <w:rFonts w:ascii="Helvetica" w:hAnsi="Helvetica" w:cs="Helvetica"/>
-        </w:rPr>
-      </w:pPr>
-      <w:r>
-        <w:rPr>
-          <w:rFonts w:ascii="Helvetica" w:hAnsi="Helvetica" w:cs="Helvetica"/>
-          <w:color w:val="0000FF"/>
-        </w:rPr>
-        <w:t>my comments</w:t>
-      </w:r>
-    </w:p>
-    <w:p>
-      <w:pPr>
-        <w:widowControl w:val="0"/>
-        <w:tabs>
-          <w:tab w:val="left" w:pos="720"/>
-          <w:tab w:val="left" w:pos="1440"/>
-          <w:tab w:val="left" w:pos="2160"/>
-          <w:tab w:val="left" w:pos="2880"/>
-          <w:tab w:val="left" w:pos="3600"/>
-          <w:tab w:val="left" w:pos="4320"/>
-          <w:tab w:val="left" w:pos="5040"/>
-          <w:tab w:val="left" w:pos="5760"/>
-          <w:tab w:val="left" w:pos="6480"/>
-          <w:tab w:val="left" w:pos="7200"/>
-          <w:tab w:val="left" w:pos="7920"/>
-          <w:tab w:val="left" w:pos="8640"/>
-        </w:tabs>
-        <w:autoSpaceDE w:val="0"/>
-        <w:autoSpaceDN w:val="0"/>
-        <w:adjustRightInd w:val="0"/>
-        <w:rPr>
-          <w:rFonts w:ascii="Helvetica" w:hAnsi="Helvetica" w:cs="Helvetica"/>
-          <w:color w:val="FF00FF"/>
-        </w:rPr>
-      </w:pPr>
-      <w:r>
-        <w:rPr>
-          <w:rFonts w:ascii="Helvetica" w:hAnsi="Helvetica" w:cs="Helvetica"/>
-          <w:color w:val="FF00FF"/>
-        </w:rPr>
-        <w:t xml:space="preserve">new endpoint field that I am suggesting now but we didn’t </w:t>
-      </w:r>
-      <w:proofErr w:type="gramStart"/>
-      <w:r>
-        <w:rPr>
-          <w:rFonts w:ascii="Helvetica" w:hAnsi="Helvetica" w:cs="Helvetica"/>
-          <w:color w:val="FF00FF"/>
-        </w:rPr>
-        <w:t>discussed</w:t>
-      </w:r>
-      <w:proofErr w:type="gramEnd"/>
-      <w:r>
-        <w:rPr>
-          <w:rFonts w:ascii="Helvetica" w:hAnsi="Helvetica" w:cs="Helvetica"/>
-          <w:color w:val="FF00FF"/>
-        </w:rPr>
-        <w:t xml:space="preserve"> today, or I’m suggesting to change name</w:t>
-      </w:r>
-    </w:p>
-    <w:p>
-      <w:pPr>
-        <w:widowControl w:val="0"/>
-        <w:tabs>
-          <w:tab w:val="left" w:pos="720"/>
-          <w:tab w:val="left" w:pos="1440"/>
-          <w:tab w:val="left" w:pos="2160"/>
-          <w:tab w:val="left" w:pos="2880"/>
-          <w:tab w:val="left" w:pos="3600"/>
-          <w:tab w:val="left" w:pos="4320"/>
-          <w:tab w:val="left" w:pos="5040"/>
-          <w:tab w:val="left" w:pos="5760"/>
-          <w:tab w:val="left" w:pos="6480"/>
-          <w:tab w:val="left" w:pos="7200"/>
-          <w:tab w:val="left" w:pos="7920"/>
-          <w:tab w:val="left" w:pos="8640"/>
-        </w:tabs>
-        <w:autoSpaceDE w:val="0"/>
-        <w:autoSpaceDN w:val="0"/>
-        <w:adjustRightInd w:val="0"/>
-        <w:rPr>
-          <w:rFonts w:ascii="Helvetica" w:hAnsi="Helvetica" w:cs="Helvetica"/>
-          <w:color w:val="FF00FF"/>
-        </w:rPr>
-      </w:pPr>
-    </w:p>
-    <w:p>
-      <w:pPr>
-        <w:widowControl w:val="0"/>
-        <w:tabs>
-          <w:tab w:val="left" w:pos="720"/>
-          <w:tab w:val="left" w:pos="1440"/>
-          <w:tab w:val="left" w:pos="2160"/>
-          <w:tab w:val="left" w:pos="2880"/>
-          <w:tab w:val="left" w:pos="3600"/>
-          <w:tab w:val="left" w:pos="4320"/>
-          <w:tab w:val="left" w:pos="5040"/>
-          <w:tab w:val="left" w:pos="5760"/>
-          <w:tab w:val="left" w:pos="6480"/>
-          <w:tab w:val="left" w:pos="7200"/>
-          <w:tab w:val="left" w:pos="7920"/>
-          <w:tab w:val="left" w:pos="8640"/>
-        </w:tabs>
-        <w:autoSpaceDE w:val="0"/>
-        <w:autoSpaceDN w:val="0"/>
-        <w:adjustRightInd w:val="0"/>
-        <w:rPr>
-          <w:rFonts w:ascii="Helvetica" w:hAnsi="Helvetica" w:cs="Helvetica"/>
-          <w:color w:val="FF00FF"/>
-        </w:rPr>
-      </w:pPr>
-    </w:p>
-    <w:p>
-      <w:pPr>
-        <w:widowControl w:val="0"/>
-        <w:tabs>
-          <w:tab w:val="left" w:pos="720"/>
-          <w:tab w:val="left" w:pos="1440"/>
-          <w:tab w:val="left" w:pos="2160"/>
-          <w:tab w:val="left" w:pos="2880"/>
-          <w:tab w:val="left" w:pos="3600"/>
-          <w:tab w:val="left" w:pos="4320"/>
-          <w:tab w:val="left" w:pos="5040"/>
-          <w:tab w:val="left" w:pos="5760"/>
-          <w:tab w:val="left" w:pos="6480"/>
-          <w:tab w:val="left" w:pos="7200"/>
-          <w:tab w:val="left" w:pos="7920"/>
-          <w:tab w:val="left" w:pos="8640"/>
-        </w:tabs>
-        <w:autoSpaceDE w:val="0"/>
-        <w:autoSpaceDN w:val="0"/>
-        <w:adjustRightInd w:val="0"/>
-        <w:rPr>
-          <w:rFonts w:ascii="Helvetica" w:hAnsi="Helvetica" w:cs="Helvetica"/>
-          <w:color w:val="FF00FF"/>
-        </w:rPr>
-      </w:pPr>
-    </w:p>
-    <w:p>
-      <w:pPr>
-        <w:widowControl w:val="0"/>
-        <w:tabs>
-          <w:tab w:val="left" w:pos="720"/>
-          <w:tab w:val="left" w:pos="1440"/>
-          <w:tab w:val="left" w:pos="2160"/>
-          <w:tab w:val="left" w:pos="2880"/>
-          <w:tab w:val="left" w:pos="3600"/>
-          <w:tab w:val="left" w:pos="4320"/>
-          <w:tab w:val="left" w:pos="5040"/>
-          <w:tab w:val="left" w:pos="5760"/>
-          <w:tab w:val="left" w:pos="6480"/>
-          <w:tab w:val="left" w:pos="7200"/>
-          <w:tab w:val="left" w:pos="7920"/>
-          <w:tab w:val="left" w:pos="8640"/>
-        </w:tabs>
-        <w:autoSpaceDE w:val="0"/>
-        <w:autoSpaceDN w:val="0"/>
-        <w:adjustRightInd w:val="0"/>
-        <w:rPr>
-          <w:rFonts w:ascii="Helvetica" w:hAnsi="Helvetica" w:cs="Helvetica"/>
-          <w:color w:val="FF00FF"/>
-        </w:rPr>
-      </w:pPr>
-    </w:p>
-    <w:p>
-      <w:pPr>
-        <w:widowControl w:val="0"/>
-        <w:tabs>
-          <w:tab w:val="left" w:pos="720"/>
-          <w:tab w:val="left" w:pos="1440"/>
-          <w:tab w:val="left" w:pos="2160"/>
-          <w:tab w:val="left" w:pos="2880"/>
-          <w:tab w:val="left" w:pos="3600"/>
-          <w:tab w:val="left" w:pos="4320"/>
-          <w:tab w:val="left" w:pos="5040"/>
-          <w:tab w:val="left" w:pos="5760"/>
-          <w:tab w:val="left" w:pos="6480"/>
-          <w:tab w:val="left" w:pos="7200"/>
-          <w:tab w:val="left" w:pos="7920"/>
-          <w:tab w:val="left" w:pos="8640"/>
-        </w:tabs>
-        <w:autoSpaceDE w:val="0"/>
-        <w:autoSpaceDN w:val="0"/>
-        <w:adjustRightInd w:val="0"/>
-        <w:rPr>
-          <w:rFonts w:ascii="Helvetica" w:hAnsi="Helvetica" w:cs="Helvetica"/>
-        </w:rPr>
-      </w:pPr>
-    </w:p>
-    <w:p>
-      <w:pPr>
-        <w:widowControl w:val="0"/>
-        <w:tabs>
-          <w:tab w:val="left" w:pos="720"/>
-          <w:tab w:val="left" w:pos="1440"/>
-          <w:tab w:val="left" w:pos="2160"/>
-          <w:tab w:val="left" w:pos="2880"/>
-          <w:tab w:val="left" w:pos="3600"/>
-          <w:tab w:val="left" w:pos="4320"/>
-          <w:tab w:val="left" w:pos="5040"/>
-          <w:tab w:val="left" w:pos="5760"/>
-          <w:tab w:val="left" w:pos="6480"/>
-          <w:tab w:val="left" w:pos="7200"/>
-          <w:tab w:val="left" w:pos="7920"/>
-          <w:tab w:val="left" w:pos="8640"/>
-        </w:tabs>
-        <w:autoSpaceDE w:val="0"/>
-        <w:autoSpaceDN w:val="0"/>
-        <w:adjustRightInd w:val="0"/>
+        <w:t xml:space="preserve">Endpoint name either </w:t>
+      </w:r>
+      <w:r>
         <w:rPr>
           <w:rFonts w:ascii="Helvetica" w:hAnsi="Helvetica" w:cs="Helvetica"/>
           <w:b/>
           <w:bCs/>
           <w:color w:val="800080"/>
         </w:rPr>
-      </w:pPr>
+        <w:t>old</w:t>
+      </w:r>
       <w:r>
         <w:rPr>
           <w:rFonts w:ascii="Helvetica" w:hAnsi="Helvetica" w:cs="Helvetica"/>
@@ -456,160 +163,255 @@
           <w:bCs/>
           <w:color w:val="800080"/>
         </w:rPr>
-        <w:t xml:space="preserve">Organism </w:t>
-      </w:r>
-    </w:p>
-    <w:p>
-      <w:pPr>
-        <w:widowControl w:val="0"/>
-        <w:tabs>
-          <w:tab w:val="left" w:pos="720"/>
-          <w:tab w:val="left" w:pos="1440"/>
-          <w:tab w:val="left" w:pos="2160"/>
-          <w:tab w:val="left" w:pos="2880"/>
-          <w:tab w:val="left" w:pos="3600"/>
-          <w:tab w:val="left" w:pos="4320"/>
-          <w:tab w:val="left" w:pos="5040"/>
-          <w:tab w:val="left" w:pos="5760"/>
-          <w:tab w:val="left" w:pos="6480"/>
-          <w:tab w:val="left" w:pos="7200"/>
-          <w:tab w:val="left" w:pos="7920"/>
-          <w:tab w:val="left" w:pos="8640"/>
-        </w:tabs>
-        <w:autoSpaceDE w:val="0"/>
-        <w:autoSpaceDN w:val="0"/>
-        <w:adjustRightInd w:val="0"/>
-        <w:rPr>
-          <w:rFonts w:ascii="Helvetica" w:hAnsi="Helvetica" w:cs="Helvetica"/>
-        </w:rPr>
-      </w:pPr>
-    </w:p>
-    <w:p>
-      <w:pPr>
-        <w:widowControl w:val="0"/>
-        <w:tabs>
-          <w:tab w:val="left" w:pos="720"/>
-          <w:tab w:val="left" w:pos="1440"/>
-          <w:tab w:val="left" w:pos="2160"/>
-          <w:tab w:val="left" w:pos="2880"/>
-          <w:tab w:val="left" w:pos="3600"/>
-          <w:tab w:val="left" w:pos="4320"/>
-          <w:tab w:val="left" w:pos="5040"/>
-          <w:tab w:val="left" w:pos="5760"/>
-          <w:tab w:val="left" w:pos="6480"/>
-          <w:tab w:val="left" w:pos="7200"/>
-          <w:tab w:val="left" w:pos="7920"/>
-          <w:tab w:val="left" w:pos="8640"/>
-        </w:tabs>
-        <w:autoSpaceDE w:val="0"/>
-        <w:autoSpaceDN w:val="0"/>
-        <w:adjustRightInd w:val="0"/>
-        <w:rPr>
-          <w:rFonts w:ascii="Helvetica" w:hAnsi="Helvetica" w:cs="Helvetica"/>
-        </w:rPr>
-      </w:pPr>
-      <w:proofErr w:type="spellStart"/>
-      <w:r>
+        <w:t xml:space="preserve"> or new</w:t>
+      </w:r>
+    </w:p>
+    <w:p>
+      <w:pPr>
+        <w:widowControl w:val="0"/>
+        <w:tabs>
+          <w:tab w:val="left" w:pos="720"/>
+          <w:tab w:val="left" w:pos="1440"/>
+          <w:tab w:val="left" w:pos="2160"/>
+          <w:tab w:val="left" w:pos="2880"/>
+          <w:tab w:val="left" w:pos="3600"/>
+          <w:tab w:val="left" w:pos="4320"/>
+          <w:tab w:val="left" w:pos="5040"/>
+          <w:tab w:val="left" w:pos="5760"/>
+          <w:tab w:val="left" w:pos="6480"/>
+          <w:tab w:val="left" w:pos="7200"/>
+          <w:tab w:val="left" w:pos="7920"/>
+          <w:tab w:val="left" w:pos="8640"/>
+        </w:tabs>
+        <w:autoSpaceDE w:val="0"/>
+        <w:autoSpaceDN w:val="0"/>
+        <w:adjustRightInd w:val="0"/>
         <w:rPr>
           <w:rFonts w:ascii="Helvetica" w:hAnsi="Helvetica" w:cs="Helvetica"/>
           <w:color w:val="FF0000"/>
         </w:rPr>
-        <w:t>taxonId</w:t>
-      </w:r>
-      <w:proofErr w:type="spellEnd"/>
-      <w:r>
-        <w:rPr>
-          <w:rFonts w:ascii="Helvetica" w:hAnsi="Helvetica" w:cs="Helvetica"/>
-        </w:rPr>
-        <w:t xml:space="preserve">: </w:t>
-      </w:r>
-      <w:r>
-        <w:rPr>
-          <w:rFonts w:ascii="Helvetica" w:hAnsi="Helvetica" w:cs="Helvetica"/>
-          <w:color w:val="0000FF"/>
-        </w:rPr>
-        <w:t xml:space="preserve">taxon ID of species from where variants come from, for example, virus and not human in the case of viral beacons) (where it goes is pending, maybe in new Organism endpoint-and a new table in database where all </w:t>
-      </w:r>
-      <w:proofErr w:type="spellStart"/>
-      <w:r>
-        <w:rPr>
-          <w:rFonts w:ascii="Helvetica" w:hAnsi="Helvetica" w:cs="Helvetica"/>
-          <w:color w:val="0000FF"/>
-        </w:rPr>
-        <w:t>taxons</w:t>
-      </w:r>
-      <w:proofErr w:type="spellEnd"/>
-      <w:r>
-        <w:rPr>
-          <w:rFonts w:ascii="Helvetica" w:hAnsi="Helvetica" w:cs="Helvetica"/>
-          <w:color w:val="0000FF"/>
-        </w:rPr>
-        <w:t xml:space="preserve"> their </w:t>
-      </w:r>
-      <w:proofErr w:type="spellStart"/>
-      <w:r>
-        <w:rPr>
-          <w:rFonts w:ascii="Helvetica" w:hAnsi="Helvetica" w:cs="Helvetica"/>
-          <w:color w:val="0000FF"/>
-        </w:rPr>
-        <w:t>refseq</w:t>
-      </w:r>
-      <w:proofErr w:type="spellEnd"/>
-      <w:r>
-        <w:rPr>
-          <w:rFonts w:ascii="Helvetica" w:hAnsi="Helvetica" w:cs="Helvetica"/>
-          <w:color w:val="0000FF"/>
-        </w:rPr>
-        <w:t xml:space="preserve"> ids and stuff are stored or in Run endpoint?) </w:t>
-      </w:r>
-    </w:p>
-    <w:p>
-      <w:pPr>
-        <w:widowControl w:val="0"/>
-        <w:tabs>
-          <w:tab w:val="left" w:pos="720"/>
-          <w:tab w:val="left" w:pos="1440"/>
-          <w:tab w:val="left" w:pos="2160"/>
-          <w:tab w:val="left" w:pos="2880"/>
-          <w:tab w:val="left" w:pos="3600"/>
-          <w:tab w:val="left" w:pos="4320"/>
-          <w:tab w:val="left" w:pos="5040"/>
-          <w:tab w:val="left" w:pos="5760"/>
-          <w:tab w:val="left" w:pos="6480"/>
-          <w:tab w:val="left" w:pos="7200"/>
-          <w:tab w:val="left" w:pos="7920"/>
-          <w:tab w:val="left" w:pos="8640"/>
-        </w:tabs>
-        <w:autoSpaceDE w:val="0"/>
-        <w:autoSpaceDN w:val="0"/>
-        <w:adjustRightInd w:val="0"/>
-        <w:rPr>
-          <w:rFonts w:ascii="Helvetica" w:hAnsi="Helvetica" w:cs="Helvetica"/>
-        </w:rPr>
-      </w:pPr>
-    </w:p>
-    <w:p>
-      <w:pPr>
-        <w:widowControl w:val="0"/>
-        <w:tabs>
-          <w:tab w:val="left" w:pos="720"/>
-          <w:tab w:val="left" w:pos="1440"/>
-          <w:tab w:val="left" w:pos="2160"/>
-          <w:tab w:val="left" w:pos="2880"/>
-          <w:tab w:val="left" w:pos="3600"/>
-          <w:tab w:val="left" w:pos="4320"/>
-          <w:tab w:val="left" w:pos="5040"/>
-          <w:tab w:val="left" w:pos="5760"/>
-          <w:tab w:val="left" w:pos="6480"/>
-          <w:tab w:val="left" w:pos="7200"/>
-          <w:tab w:val="left" w:pos="7920"/>
-          <w:tab w:val="left" w:pos="8640"/>
-        </w:tabs>
-        <w:autoSpaceDE w:val="0"/>
-        <w:autoSpaceDN w:val="0"/>
-        <w:adjustRightInd w:val="0"/>
-        <w:rPr>
-          <w:rFonts w:ascii="Helvetica" w:hAnsi="Helvetica" w:cs="Helvetica"/>
+      </w:pPr>
+      <w:r>
+        <w:rPr>
+          <w:rFonts w:ascii="Helvetica" w:hAnsi="Helvetica" w:cs="Helvetica"/>
+          <w:color w:val="FF0000"/>
+        </w:rPr>
+        <w:t>endpoint field added today in discussion</w:t>
+      </w:r>
+    </w:p>
+    <w:p>
+      <w:pPr>
+        <w:widowControl w:val="0"/>
+        <w:tabs>
+          <w:tab w:val="left" w:pos="720"/>
+          <w:tab w:val="left" w:pos="1440"/>
+          <w:tab w:val="left" w:pos="2160"/>
+          <w:tab w:val="left" w:pos="2880"/>
+          <w:tab w:val="left" w:pos="3600"/>
+          <w:tab w:val="left" w:pos="4320"/>
+          <w:tab w:val="left" w:pos="5040"/>
+          <w:tab w:val="left" w:pos="5760"/>
+          <w:tab w:val="left" w:pos="6480"/>
+          <w:tab w:val="left" w:pos="7200"/>
+          <w:tab w:val="left" w:pos="7920"/>
+          <w:tab w:val="left" w:pos="8640"/>
+        </w:tabs>
+        <w:autoSpaceDE w:val="0"/>
+        <w:autoSpaceDN w:val="0"/>
+        <w:adjustRightInd w:val="0"/>
+        <w:rPr>
+          <w:rFonts w:ascii="Helvetica" w:hAnsi="Helvetica" w:cs="Helvetica"/>
+        </w:rPr>
+      </w:pPr>
+      <w:r>
+        <w:rPr>
+          <w:rFonts w:ascii="Helvetica" w:hAnsi="Helvetica" w:cs="Helvetica"/>
+        </w:rPr>
+        <w:t>endpoint field that is kept exactly the same as in pdf</w:t>
+      </w:r>
+    </w:p>
+    <w:p>
+      <w:pPr>
+        <w:widowControl w:val="0"/>
+        <w:tabs>
+          <w:tab w:val="left" w:pos="720"/>
+          <w:tab w:val="left" w:pos="1440"/>
+          <w:tab w:val="left" w:pos="2160"/>
+          <w:tab w:val="left" w:pos="2880"/>
+          <w:tab w:val="left" w:pos="3600"/>
+          <w:tab w:val="left" w:pos="4320"/>
+          <w:tab w:val="left" w:pos="5040"/>
+          <w:tab w:val="left" w:pos="5760"/>
+          <w:tab w:val="left" w:pos="6480"/>
+          <w:tab w:val="left" w:pos="7200"/>
+          <w:tab w:val="left" w:pos="7920"/>
+          <w:tab w:val="left" w:pos="8640"/>
+        </w:tabs>
+        <w:autoSpaceDE w:val="0"/>
+        <w:autoSpaceDN w:val="0"/>
+        <w:adjustRightInd w:val="0"/>
+        <w:rPr>
+          <w:rFonts w:ascii="Helvetica" w:hAnsi="Helvetica" w:cs="Helvetica"/>
+        </w:rPr>
+      </w:pPr>
+      <w:r>
+        <w:rPr>
+          <w:rFonts w:ascii="Helvetica" w:hAnsi="Helvetica" w:cs="Helvetica"/>
+          <w:color w:val="0000FF"/>
+        </w:rPr>
+        <w:t>my comments</w:t>
+      </w:r>
+    </w:p>
+    <w:p>
+      <w:pPr>
+        <w:widowControl w:val="0"/>
+        <w:tabs>
+          <w:tab w:val="left" w:pos="720"/>
+          <w:tab w:val="left" w:pos="1440"/>
+          <w:tab w:val="left" w:pos="2160"/>
+          <w:tab w:val="left" w:pos="2880"/>
+          <w:tab w:val="left" w:pos="3600"/>
+          <w:tab w:val="left" w:pos="4320"/>
+          <w:tab w:val="left" w:pos="5040"/>
+          <w:tab w:val="left" w:pos="5760"/>
+          <w:tab w:val="left" w:pos="6480"/>
+          <w:tab w:val="left" w:pos="7200"/>
+          <w:tab w:val="left" w:pos="7920"/>
+          <w:tab w:val="left" w:pos="8640"/>
+        </w:tabs>
+        <w:autoSpaceDE w:val="0"/>
+        <w:autoSpaceDN w:val="0"/>
+        <w:adjustRightInd w:val="0"/>
+        <w:rPr>
+          <w:rFonts w:ascii="Helvetica" w:hAnsi="Helvetica" w:cs="Helvetica"/>
+          <w:color w:val="FF00FF"/>
+        </w:rPr>
+      </w:pPr>
+      <w:r>
+        <w:rPr>
+          <w:rFonts w:ascii="Helvetica" w:hAnsi="Helvetica" w:cs="Helvetica"/>
+          <w:color w:val="FF00FF"/>
+        </w:rPr>
+        <w:t xml:space="preserve">new endpoint field that I am suggesting now but we didn’t </w:t>
+      </w:r>
+      <w:proofErr w:type="gramStart"/>
+      <w:r>
+        <w:rPr>
+          <w:rFonts w:ascii="Helvetica" w:hAnsi="Helvetica" w:cs="Helvetica"/>
+          <w:color w:val="FF00FF"/>
+        </w:rPr>
+        <w:t>discussed</w:t>
+      </w:r>
+      <w:proofErr w:type="gramEnd"/>
+      <w:r>
+        <w:rPr>
+          <w:rFonts w:ascii="Helvetica" w:hAnsi="Helvetica" w:cs="Helvetica"/>
+          <w:color w:val="FF00FF"/>
+        </w:rPr>
+        <w:t xml:space="preserve"> today, or I’m suggesting to change name</w:t>
+      </w:r>
+    </w:p>
+    <w:p>
+      <w:pPr>
+        <w:widowControl w:val="0"/>
+        <w:tabs>
+          <w:tab w:val="left" w:pos="720"/>
+          <w:tab w:val="left" w:pos="1440"/>
+          <w:tab w:val="left" w:pos="2160"/>
+          <w:tab w:val="left" w:pos="2880"/>
+          <w:tab w:val="left" w:pos="3600"/>
+          <w:tab w:val="left" w:pos="4320"/>
+          <w:tab w:val="left" w:pos="5040"/>
+          <w:tab w:val="left" w:pos="5760"/>
+          <w:tab w:val="left" w:pos="6480"/>
+          <w:tab w:val="left" w:pos="7200"/>
+          <w:tab w:val="left" w:pos="7920"/>
+          <w:tab w:val="left" w:pos="8640"/>
+        </w:tabs>
+        <w:autoSpaceDE w:val="0"/>
+        <w:autoSpaceDN w:val="0"/>
+        <w:adjustRightInd w:val="0"/>
+        <w:rPr>
+          <w:rFonts w:ascii="Helvetica" w:hAnsi="Helvetica" w:cs="Helvetica"/>
+          <w:color w:val="FF00FF"/>
+        </w:rPr>
+      </w:pPr>
+    </w:p>
+    <w:p>
+      <w:pPr>
+        <w:widowControl w:val="0"/>
+        <w:tabs>
+          <w:tab w:val="left" w:pos="720"/>
+          <w:tab w:val="left" w:pos="1440"/>
+          <w:tab w:val="left" w:pos="2160"/>
+          <w:tab w:val="left" w:pos="2880"/>
+          <w:tab w:val="left" w:pos="3600"/>
+          <w:tab w:val="left" w:pos="4320"/>
+          <w:tab w:val="left" w:pos="5040"/>
+          <w:tab w:val="left" w:pos="5760"/>
+          <w:tab w:val="left" w:pos="6480"/>
+          <w:tab w:val="left" w:pos="7200"/>
+          <w:tab w:val="left" w:pos="7920"/>
+          <w:tab w:val="left" w:pos="8640"/>
+        </w:tabs>
+        <w:autoSpaceDE w:val="0"/>
+        <w:autoSpaceDN w:val="0"/>
+        <w:adjustRightInd w:val="0"/>
+        <w:rPr>
+          <w:rFonts w:ascii="Helvetica" w:hAnsi="Helvetica" w:cs="Helvetica"/>
+          <w:color w:val="FF00FF"/>
+        </w:rPr>
+      </w:pPr>
+    </w:p>
+    <w:p>
+      <w:pPr>
+        <w:widowControl w:val="0"/>
+        <w:tabs>
+          <w:tab w:val="left" w:pos="720"/>
+          <w:tab w:val="left" w:pos="1440"/>
+          <w:tab w:val="left" w:pos="2160"/>
+          <w:tab w:val="left" w:pos="2880"/>
+          <w:tab w:val="left" w:pos="3600"/>
+          <w:tab w:val="left" w:pos="4320"/>
+          <w:tab w:val="left" w:pos="5040"/>
+          <w:tab w:val="left" w:pos="5760"/>
+          <w:tab w:val="left" w:pos="6480"/>
+          <w:tab w:val="left" w:pos="7200"/>
+          <w:tab w:val="left" w:pos="7920"/>
+          <w:tab w:val="left" w:pos="8640"/>
+        </w:tabs>
+        <w:autoSpaceDE w:val="0"/>
+        <w:autoSpaceDN w:val="0"/>
+        <w:adjustRightInd w:val="0"/>
+        <w:rPr>
+          <w:rFonts w:ascii="Helvetica" w:hAnsi="Helvetica" w:cs="Helvetica"/>
+          <w:color w:val="FF00FF"/>
+        </w:rPr>
+      </w:pPr>
+    </w:p>
+    <w:p>
+      <w:pPr>
+        <w:widowControl w:val="0"/>
+        <w:tabs>
+          <w:tab w:val="left" w:pos="720"/>
+          <w:tab w:val="left" w:pos="1440"/>
+          <w:tab w:val="left" w:pos="2160"/>
+          <w:tab w:val="left" w:pos="2880"/>
+          <w:tab w:val="left" w:pos="3600"/>
+          <w:tab w:val="left" w:pos="4320"/>
+          <w:tab w:val="left" w:pos="5040"/>
+          <w:tab w:val="left" w:pos="5760"/>
+          <w:tab w:val="left" w:pos="6480"/>
+          <w:tab w:val="left" w:pos="7200"/>
+          <w:tab w:val="left" w:pos="7920"/>
+          <w:tab w:val="left" w:pos="8640"/>
+        </w:tabs>
+        <w:autoSpaceDE w:val="0"/>
+        <w:autoSpaceDN w:val="0"/>
+        <w:adjustRightInd w:val="0"/>
+        <w:rPr>
+          <w:rFonts w:ascii="Helvetica" w:hAnsi="Helvetica" w:cs="Helvetica"/>
+          <w:color w:val="FF00FF"/>
         </w:rPr>
       </w:pPr>
     </w:p>
@@ -672,8 +474,187 @@
           <w:bCs/>
           <w:color w:val="800080"/>
         </w:rPr>
-        <w:t xml:space="preserve">Individual </w:t>
-      </w:r>
+        <w:t xml:space="preserve">Organism </w:t>
+      </w:r>
+    </w:p>
+    <w:p>
+      <w:pPr>
+        <w:widowControl w:val="0"/>
+        <w:tabs>
+          <w:tab w:val="left" w:pos="720"/>
+          <w:tab w:val="left" w:pos="1440"/>
+          <w:tab w:val="left" w:pos="2160"/>
+          <w:tab w:val="left" w:pos="2880"/>
+          <w:tab w:val="left" w:pos="3600"/>
+          <w:tab w:val="left" w:pos="4320"/>
+          <w:tab w:val="left" w:pos="5040"/>
+          <w:tab w:val="left" w:pos="5760"/>
+          <w:tab w:val="left" w:pos="6480"/>
+          <w:tab w:val="left" w:pos="7200"/>
+          <w:tab w:val="left" w:pos="7920"/>
+          <w:tab w:val="left" w:pos="8640"/>
+        </w:tabs>
+        <w:autoSpaceDE w:val="0"/>
+        <w:autoSpaceDN w:val="0"/>
+        <w:adjustRightInd w:val="0"/>
+        <w:rPr>
+          <w:rFonts w:ascii="Helvetica" w:hAnsi="Helvetica" w:cs="Helvetica"/>
+        </w:rPr>
+      </w:pPr>
+    </w:p>
+    <w:p>
+      <w:pPr>
+        <w:widowControl w:val="0"/>
+        <w:tabs>
+          <w:tab w:val="left" w:pos="720"/>
+          <w:tab w:val="left" w:pos="1440"/>
+          <w:tab w:val="left" w:pos="2160"/>
+          <w:tab w:val="left" w:pos="2880"/>
+          <w:tab w:val="left" w:pos="3600"/>
+          <w:tab w:val="left" w:pos="4320"/>
+          <w:tab w:val="left" w:pos="5040"/>
+          <w:tab w:val="left" w:pos="5760"/>
+          <w:tab w:val="left" w:pos="6480"/>
+          <w:tab w:val="left" w:pos="7200"/>
+          <w:tab w:val="left" w:pos="7920"/>
+          <w:tab w:val="left" w:pos="8640"/>
+        </w:tabs>
+        <w:autoSpaceDE w:val="0"/>
+        <w:autoSpaceDN w:val="0"/>
+        <w:adjustRightInd w:val="0"/>
+        <w:rPr>
+          <w:rFonts w:ascii="Helvetica" w:hAnsi="Helvetica" w:cs="Helvetica"/>
+        </w:rPr>
+      </w:pPr>
+      <w:proofErr w:type="spellStart"/>
+      <w:r>
+        <w:rPr>
+          <w:rFonts w:ascii="Helvetica" w:hAnsi="Helvetica" w:cs="Helvetica"/>
+          <w:color w:val="FF0000"/>
+        </w:rPr>
+        <w:t>taxonId</w:t>
+      </w:r>
+      <w:proofErr w:type="spellEnd"/>
+      <w:r>
+        <w:rPr>
+          <w:rFonts w:ascii="Helvetica" w:hAnsi="Helvetica" w:cs="Helvetica"/>
+        </w:rPr>
+        <w:t xml:space="preserve">: </w:t>
+      </w:r>
+      <w:r>
+        <w:rPr>
+          <w:rFonts w:ascii="Helvetica" w:hAnsi="Helvetica" w:cs="Helvetica"/>
+          <w:color w:val="0000FF"/>
+        </w:rPr>
+        <w:t xml:space="preserve">taxon ID of species from where variants come from, for example, virus and not human in the case of viral beacons) (where it goes is pending, maybe in new Organism endpoint-and a new table in database where all </w:t>
+      </w:r>
+      <w:proofErr w:type="spellStart"/>
+      <w:r>
+        <w:rPr>
+          <w:rFonts w:ascii="Helvetica" w:hAnsi="Helvetica" w:cs="Helvetica"/>
+          <w:color w:val="0000FF"/>
+        </w:rPr>
+        <w:t>taxons</w:t>
+      </w:r>
+      <w:proofErr w:type="spellEnd"/>
+      <w:r>
+        <w:rPr>
+          <w:rFonts w:ascii="Helvetica" w:hAnsi="Helvetica" w:cs="Helvetica"/>
+          <w:color w:val="0000FF"/>
+        </w:rPr>
+        <w:t xml:space="preserve"> their </w:t>
+      </w:r>
+      <w:proofErr w:type="spellStart"/>
+      <w:r>
+        <w:rPr>
+          <w:rFonts w:ascii="Helvetica" w:hAnsi="Helvetica" w:cs="Helvetica"/>
+          <w:color w:val="0000FF"/>
+        </w:rPr>
+        <w:t>refseq</w:t>
+      </w:r>
+      <w:proofErr w:type="spellEnd"/>
+      <w:r>
+        <w:rPr>
+          <w:rFonts w:ascii="Helvetica" w:hAnsi="Helvetica" w:cs="Helvetica"/>
+          <w:color w:val="0000FF"/>
+        </w:rPr>
+        <w:t xml:space="preserve"> ids and stuff are stored or in Run endpoint?) </w:t>
+      </w:r>
+    </w:p>
+    <w:p>
+      <w:pPr>
+        <w:widowControl w:val="0"/>
+        <w:tabs>
+          <w:tab w:val="left" w:pos="720"/>
+          <w:tab w:val="left" w:pos="1440"/>
+          <w:tab w:val="left" w:pos="2160"/>
+          <w:tab w:val="left" w:pos="2880"/>
+          <w:tab w:val="left" w:pos="3600"/>
+          <w:tab w:val="left" w:pos="4320"/>
+          <w:tab w:val="left" w:pos="5040"/>
+          <w:tab w:val="left" w:pos="5760"/>
+          <w:tab w:val="left" w:pos="6480"/>
+          <w:tab w:val="left" w:pos="7200"/>
+          <w:tab w:val="left" w:pos="7920"/>
+          <w:tab w:val="left" w:pos="8640"/>
+        </w:tabs>
+        <w:autoSpaceDE w:val="0"/>
+        <w:autoSpaceDN w:val="0"/>
+        <w:adjustRightInd w:val="0"/>
+        <w:rPr>
+          <w:rFonts w:ascii="Helvetica" w:hAnsi="Helvetica" w:cs="Helvetica"/>
+        </w:rPr>
+      </w:pPr>
+    </w:p>
+    <w:p>
+      <w:pPr>
+        <w:widowControl w:val="0"/>
+        <w:tabs>
+          <w:tab w:val="left" w:pos="720"/>
+          <w:tab w:val="left" w:pos="1440"/>
+          <w:tab w:val="left" w:pos="2160"/>
+          <w:tab w:val="left" w:pos="2880"/>
+          <w:tab w:val="left" w:pos="3600"/>
+          <w:tab w:val="left" w:pos="4320"/>
+          <w:tab w:val="left" w:pos="5040"/>
+          <w:tab w:val="left" w:pos="5760"/>
+          <w:tab w:val="left" w:pos="6480"/>
+          <w:tab w:val="left" w:pos="7200"/>
+          <w:tab w:val="left" w:pos="7920"/>
+          <w:tab w:val="left" w:pos="8640"/>
+        </w:tabs>
+        <w:autoSpaceDE w:val="0"/>
+        <w:autoSpaceDN w:val="0"/>
+        <w:adjustRightInd w:val="0"/>
+        <w:rPr>
+          <w:rFonts w:ascii="Helvetica" w:hAnsi="Helvetica" w:cs="Helvetica"/>
+        </w:rPr>
+      </w:pPr>
+    </w:p>
+    <w:p>
+      <w:pPr>
+        <w:widowControl w:val="0"/>
+        <w:tabs>
+          <w:tab w:val="left" w:pos="720"/>
+          <w:tab w:val="left" w:pos="1440"/>
+          <w:tab w:val="left" w:pos="2160"/>
+          <w:tab w:val="left" w:pos="2880"/>
+          <w:tab w:val="left" w:pos="3600"/>
+          <w:tab w:val="left" w:pos="4320"/>
+          <w:tab w:val="left" w:pos="5040"/>
+          <w:tab w:val="left" w:pos="5760"/>
+          <w:tab w:val="left" w:pos="6480"/>
+          <w:tab w:val="left" w:pos="7200"/>
+          <w:tab w:val="left" w:pos="7920"/>
+          <w:tab w:val="left" w:pos="8640"/>
+        </w:tabs>
+        <w:autoSpaceDE w:val="0"/>
+        <w:autoSpaceDN w:val="0"/>
+        <w:adjustRightInd w:val="0"/>
+        <w:rPr>
+          <w:rFonts w:ascii="Helvetica" w:hAnsi="Helvetica" w:cs="Helvetica"/>
+        </w:rPr>
+      </w:pPr>
     </w:p>
     <w:p>
       <w:pPr>
@@ -702,6 +683,43 @@
           <w:color w:val="800080"/>
         </w:rPr>
       </w:pPr>
+      <w:r>
+        <w:rPr>
+          <w:rFonts w:ascii="Helvetica" w:hAnsi="Helvetica" w:cs="Helvetica"/>
+          <w:b/>
+          <w:bCs/>
+          <w:color w:val="800080"/>
+        </w:rPr>
+        <w:t xml:space="preserve">Individual </w:t>
+      </w:r>
+    </w:p>
+    <w:p>
+      <w:pPr>
+        <w:widowControl w:val="0"/>
+        <w:tabs>
+          <w:tab w:val="left" w:pos="720"/>
+          <w:tab w:val="left" w:pos="1440"/>
+          <w:tab w:val="left" w:pos="2160"/>
+          <w:tab w:val="left" w:pos="2880"/>
+          <w:tab w:val="left" w:pos="3600"/>
+          <w:tab w:val="left" w:pos="4320"/>
+          <w:tab w:val="left" w:pos="5040"/>
+          <w:tab w:val="left" w:pos="5760"/>
+          <w:tab w:val="left" w:pos="6480"/>
+          <w:tab w:val="left" w:pos="7200"/>
+          <w:tab w:val="left" w:pos="7920"/>
+          <w:tab w:val="left" w:pos="8640"/>
+        </w:tabs>
+        <w:autoSpaceDE w:val="0"/>
+        <w:autoSpaceDN w:val="0"/>
+        <w:adjustRightInd w:val="0"/>
+        <w:rPr>
+          <w:rFonts w:ascii="Helvetica" w:hAnsi="Helvetica" w:cs="Helvetica"/>
+          <w:b/>
+          <w:bCs/>
+          <w:color w:val="800080"/>
+        </w:rPr>
+      </w:pPr>
     </w:p>
     <w:p>
       <w:pPr>
@@ -1218,13 +1236,7 @@
         <w:rPr>
           <w:rFonts w:ascii="Helvetica" w:hAnsi="Helvetica" w:cs="Helvetica"/>
         </w:rPr>
-        <w:t xml:space="preserve">: </w:t>
-      </w:r>
-      <w:r>
-        <w:rPr>
-          <w:rFonts w:ascii="Helvetica" w:hAnsi="Helvetica" w:cs="Helvetica"/>
-        </w:rPr>
-        <w:t>alphanumeric value (ISO8601 duration format)</w:t>
+        <w:t>: alphanumeric value (ISO8601 duration format)</w:t>
       </w:r>
     </w:p>
     <w:p>
@@ -1445,6 +1457,7 @@
         <w:adjustRightInd w:val="0"/>
         <w:rPr>
           <w:rFonts w:ascii="Helvetica" w:hAnsi="Helvetica" w:cs="Helvetica"/>
+          <w:color w:val="0000FF"/>
         </w:rPr>
       </w:pPr>
       <w:r>
@@ -1565,6 +1578,87 @@
           <w:color w:val="0000FF"/>
         </w:rPr>
         <w:t xml:space="preserve"> least for phenotypic feature</w:t>
+      </w:r>
+    </w:p>
+    <w:p>
+      <w:pPr>
+        <w:widowControl w:val="0"/>
+        <w:tabs>
+          <w:tab w:val="left" w:pos="720"/>
+          <w:tab w:val="left" w:pos="1440"/>
+          <w:tab w:val="left" w:pos="2160"/>
+          <w:tab w:val="left" w:pos="2880"/>
+          <w:tab w:val="left" w:pos="3600"/>
+          <w:tab w:val="left" w:pos="4320"/>
+          <w:tab w:val="left" w:pos="5040"/>
+          <w:tab w:val="left" w:pos="5760"/>
+          <w:tab w:val="left" w:pos="6480"/>
+          <w:tab w:val="left" w:pos="7200"/>
+          <w:tab w:val="left" w:pos="7920"/>
+          <w:tab w:val="left" w:pos="8640"/>
+        </w:tabs>
+        <w:autoSpaceDE w:val="0"/>
+        <w:autoSpaceDN w:val="0"/>
+        <w:adjustRightInd w:val="0"/>
+        <w:rPr>
+          <w:rFonts w:ascii="Helvetica" w:hAnsi="Helvetica" w:cs="Helvetica"/>
+        </w:rPr>
+      </w:pPr>
+      <w:r>
+        <w:rPr>
+          <w:rFonts w:ascii="Helvetica" w:hAnsi="Helvetica" w:cs="Helvetica"/>
+        </w:rPr>
+        <w:tab/>
+      </w:r>
+      <w:r>
+        <w:rPr>
+          <w:rFonts w:ascii="Helvetica" w:hAnsi="Helvetica" w:cs="Helvetica"/>
+          <w:color w:val="FF00FF"/>
+        </w:rPr>
+        <w:t xml:space="preserve">outcome </w:t>
+      </w:r>
+      <w:r>
+        <w:rPr>
+          <w:rFonts w:ascii="Helvetica" w:hAnsi="Helvetica" w:cs="Helvetica"/>
+        </w:rPr>
+        <w:t>categorical value (ontology ID)</w:t>
+      </w:r>
+      <w:r>
+        <w:rPr>
+          <w:rFonts w:ascii="Helvetica" w:hAnsi="Helvetica" w:cs="Helvetica"/>
+          <w:color w:val="0000FF"/>
+        </w:rPr>
+        <w:t xml:space="preserve"> </w:t>
+      </w:r>
+      <w:r>
+        <w:rPr>
+          <w:rFonts w:ascii="Helvetica" w:hAnsi="Helvetica" w:cs="Helvetica"/>
+          <w:color w:val="000000" w:themeColor="text1"/>
+        </w:rPr>
+        <w:t xml:space="preserve">Outcome of disease </w:t>
+      </w:r>
+      <w:proofErr w:type="spellStart"/>
+      <w:r>
+        <w:rPr>
+          <w:rFonts w:ascii="Helvetica" w:hAnsi="Helvetica" w:cs="Helvetica"/>
+          <w:color w:val="000000" w:themeColor="text1"/>
+        </w:rPr>
+        <w:t>e.g</w:t>
+      </w:r>
+      <w:proofErr w:type="spellEnd"/>
+      <w:r>
+        <w:rPr>
+          <w:rFonts w:ascii="Helvetica" w:hAnsi="Helvetica" w:cs="Helvetica"/>
+          <w:color w:val="000000" w:themeColor="text1"/>
+        </w:rPr>
+        <w:t xml:space="preserve"> fatal </w:t>
+      </w:r>
+      <w:r>
+        <w:rPr>
+          <w:rFonts w:ascii="Helvetica" w:hAnsi="Helvetica" w:cs="Helvetica"/>
+          <w:color w:val="000000" w:themeColor="text1"/>
+        </w:rPr>
+        <w:t>or non-fatal</w:t>
       </w:r>
     </w:p>
     <w:p>
@@ -2395,7 +2489,6 @@
           <w:bCs/>
           <w:color w:val="800080"/>
         </w:rPr>
-        <w:lastRenderedPageBreak/>
         <w:t>Biosample</w:t>
       </w:r>
       <w:proofErr w:type="spellEnd"/>
@@ -3449,15 +3542,84 @@
           <w:color w:val="FF0000"/>
         </w:rPr>
       </w:pPr>
-      <w:proofErr w:type="spellStart"/>
       <w:r>
         <w:rPr>
           <w:rFonts w:ascii="Helvetica" w:hAnsi="Helvetica" w:cs="Helvetica"/>
           <w:color w:val="FF0000"/>
         </w:rPr>
-        <w:t>genomicRegionClass</w:t>
-      </w:r>
-      <w:proofErr w:type="spellEnd"/>
+        <w:tab/>
+      </w:r>
+      <w:proofErr w:type="spellStart"/>
+      <w:r>
+        <w:rPr>
+          <w:rFonts w:ascii="Helvetica" w:hAnsi="Helvetica" w:cs="Helvetica"/>
+          <w:color w:val="FF0000"/>
+        </w:rPr>
+        <w:t>genomicRegion</w:t>
+      </w:r>
+      <w:proofErr w:type="spellEnd"/>
+      <w:r>
+        <w:rPr>
+          <w:rFonts w:ascii="Helvetica" w:hAnsi="Helvetica" w:cs="Helvetica"/>
+          <w:color w:val="FF0000"/>
+        </w:rPr>
+        <w:t xml:space="preserve"> </w:t>
+      </w:r>
+      <w:r>
+        <w:rPr>
+          <w:rFonts w:ascii="Helvetica" w:hAnsi="Helvetica" w:cs="Helvetica"/>
+          <w:color w:val="000000" w:themeColor="text1"/>
+        </w:rPr>
+        <w:t>list of</w:t>
+      </w:r>
+    </w:p>
+    <w:p>
+      <w:pPr>
+        <w:widowControl w:val="0"/>
+        <w:tabs>
+          <w:tab w:val="left" w:pos="720"/>
+          <w:tab w:val="left" w:pos="1440"/>
+          <w:tab w:val="left" w:pos="2160"/>
+          <w:tab w:val="left" w:pos="2880"/>
+          <w:tab w:val="left" w:pos="3600"/>
+          <w:tab w:val="left" w:pos="4320"/>
+          <w:tab w:val="left" w:pos="5040"/>
+          <w:tab w:val="left" w:pos="5760"/>
+          <w:tab w:val="left" w:pos="6480"/>
+          <w:tab w:val="left" w:pos="7200"/>
+          <w:tab w:val="left" w:pos="7920"/>
+          <w:tab w:val="left" w:pos="8640"/>
+        </w:tabs>
+        <w:autoSpaceDE w:val="0"/>
+        <w:autoSpaceDN w:val="0"/>
+        <w:adjustRightInd w:val="0"/>
+        <w:rPr>
+          <w:rFonts w:ascii="Helvetica" w:hAnsi="Helvetica" w:cs="Helvetica"/>
+          <w:color w:val="FF0000"/>
+        </w:rPr>
+      </w:pPr>
+      <w:r>
+        <w:rPr>
+          <w:rFonts w:ascii="Helvetica" w:hAnsi="Helvetica" w:cs="Helvetica"/>
+          <w:color w:val="FF0000"/>
+        </w:rPr>
+        <w:tab/>
+      </w:r>
+      <w:r>
+        <w:rPr>
+          <w:rFonts w:ascii="Helvetica" w:hAnsi="Helvetica" w:cs="Helvetica"/>
+          <w:color w:val="FF0000"/>
+        </w:rPr>
+        <w:tab/>
+        <w:t>cl</w:t>
+      </w:r>
+      <w:r>
+        <w:rPr>
+          <w:rFonts w:ascii="Helvetica" w:hAnsi="Helvetica" w:cs="Helvetica"/>
+          <w:color w:val="FF0000"/>
+        </w:rPr>
+        <w:t>ass</w:t>
+      </w:r>
       <w:r>
         <w:rPr>
           <w:rFonts w:ascii="Helvetica" w:hAnsi="Helvetica" w:cs="Helvetica"/>
@@ -3504,12 +3666,26 @@
           <w:color w:val="FF00FF"/>
         </w:rPr>
       </w:pPr>
-      <w:proofErr w:type="spellStart"/>
       <w:r>
         <w:rPr>
           <w:rFonts w:ascii="Helvetica" w:hAnsi="Helvetica" w:cs="Helvetica"/>
           <w:color w:val="FF0000"/>
         </w:rPr>
+        <w:tab/>
+      </w:r>
+      <w:r>
+        <w:rPr>
+          <w:rFonts w:ascii="Helvetica" w:hAnsi="Helvetica" w:cs="Helvetica"/>
+          <w:color w:val="FF0000"/>
+        </w:rPr>
+        <w:tab/>
+      </w:r>
+      <w:proofErr w:type="spellStart"/>
+      <w:r>
+        <w:rPr>
+          <w:rFonts w:ascii="Helvetica" w:hAnsi="Helvetica" w:cs="Helvetica"/>
+          <w:color w:val="FF0000"/>
+        </w:rPr>
         <w:t>featureID</w:t>
       </w:r>
       <w:proofErr w:type="spellEnd"/>
@@ -3524,7 +3700,7 @@
           <w:rFonts w:ascii="Helvetica" w:hAnsi="Helvetica" w:cs="Helvetica"/>
           <w:color w:val="0000FF"/>
         </w:rPr>
-        <w:t xml:space="preserve">list of ids either genes, genomic regions, </w:t>
+        <w:t xml:space="preserve">id either genes, genomic regions, </w:t>
       </w:r>
       <w:proofErr w:type="spellStart"/>
       <w:r>
@@ -3684,6 +3860,7 @@
           <w:rFonts w:ascii="Helvetica" w:hAnsi="Helvetica" w:cs="Helvetica"/>
           <w:color w:val="FF00FF"/>
         </w:rPr>
+        <w:lastRenderedPageBreak/>
         <w:t>molecularEffect</w:t>
       </w:r>
       <w:proofErr w:type="spellEnd"/>
@@ -3714,15 +3891,7 @@
           <w:rFonts w:ascii="Helvetica" w:hAnsi="Helvetica" w:cs="Helvetica"/>
           <w:color w:val="0000FF"/>
         </w:rPr>
-        <w:t xml:space="preserve">: “STOP_GAINED” as opposed to the description at protein level for </w:t>
-      </w:r>
-      <w:r>
-        <w:rPr>
-          <w:rFonts w:ascii="Helvetica" w:hAnsi="Helvetica" w:cs="Helvetica"/>
-          <w:color w:val="0000FF"/>
-        </w:rPr>
-        <w:lastRenderedPageBreak/>
-        <w:t xml:space="preserve">protein affecting variants </w:t>
+        <w:t xml:space="preserve">: “STOP_GAINED” as opposed to the description at protein level for protein affecting variants </w:t>
       </w:r>
       <w:proofErr w:type="spellStart"/>
       <w:r>
@@ -3938,7 +4107,7 @@
         <w:adjustRightInd w:val="0"/>
         <w:rPr>
           <w:rFonts w:ascii="Helvetica" w:hAnsi="Helvetica" w:cs="Helvetica"/>
-          <w:color w:val="0000FF"/>
+          <w:color w:val="000000"/>
         </w:rPr>
       </w:pPr>
       <w:proofErr w:type="spellStart"/>
@@ -3967,6 +4136,60 @@
       <w:r>
         <w:rPr>
           <w:rFonts w:ascii="Helvetica" w:hAnsi="Helvetica" w:cs="Helvetica"/>
+          <w:color w:val="000000"/>
+        </w:rPr>
+        <w:t>list of</w:t>
+      </w:r>
+    </w:p>
+    <w:p>
+      <w:pPr>
+        <w:widowControl w:val="0"/>
+        <w:tabs>
+          <w:tab w:val="left" w:pos="720"/>
+          <w:tab w:val="left" w:pos="1440"/>
+          <w:tab w:val="left" w:pos="2160"/>
+          <w:tab w:val="left" w:pos="2880"/>
+          <w:tab w:val="left" w:pos="3600"/>
+          <w:tab w:val="left" w:pos="4320"/>
+          <w:tab w:val="left" w:pos="5040"/>
+          <w:tab w:val="left" w:pos="5760"/>
+          <w:tab w:val="left" w:pos="6480"/>
+          <w:tab w:val="left" w:pos="7200"/>
+          <w:tab w:val="left" w:pos="7920"/>
+          <w:tab w:val="left" w:pos="8640"/>
+        </w:tabs>
+        <w:autoSpaceDE w:val="0"/>
+        <w:autoSpaceDN w:val="0"/>
+        <w:adjustRightInd w:val="0"/>
+        <w:rPr>
+          <w:rFonts w:ascii="Helvetica" w:hAnsi="Helvetica" w:cs="Helvetica"/>
+        </w:rPr>
+      </w:pPr>
+      <w:r>
+        <w:rPr>
+          <w:rFonts w:ascii="Helvetica" w:hAnsi="Helvetica" w:cs="Helvetica"/>
+        </w:rPr>
+        <w:tab/>
+      </w:r>
+      <w:proofErr w:type="spellStart"/>
+      <w:r>
+        <w:rPr>
+          <w:rFonts w:ascii="Helvetica" w:hAnsi="Helvetica" w:cs="Helvetica"/>
+          <w:color w:val="FF0000"/>
+        </w:rPr>
+        <w:t>phenotypeId</w:t>
+      </w:r>
+      <w:proofErr w:type="spellEnd"/>
+      <w:r>
+        <w:rPr>
+          <w:rFonts w:ascii="Helvetica" w:hAnsi="Helvetica" w:cs="Helvetica"/>
+          <w:color w:val="FF0000"/>
+        </w:rPr>
+        <w:t xml:space="preserve"> </w:t>
+      </w:r>
+      <w:r>
+        <w:rPr>
+          <w:rFonts w:ascii="Helvetica" w:hAnsi="Helvetica" w:cs="Helvetica"/>
         </w:rPr>
         <w:t xml:space="preserve">categorical value (ontology ID) </w:t>
       </w:r>
@@ -3976,6 +4199,119 @@
           <w:color w:val="0000FF"/>
         </w:rPr>
         <w:t>everything that is not a disease</w:t>
+      </w:r>
+    </w:p>
+    <w:p>
+      <w:pPr>
+        <w:widowControl w:val="0"/>
+        <w:tabs>
+          <w:tab w:val="left" w:pos="720"/>
+          <w:tab w:val="left" w:pos="1440"/>
+          <w:tab w:val="left" w:pos="2160"/>
+          <w:tab w:val="left" w:pos="2880"/>
+          <w:tab w:val="left" w:pos="3600"/>
+          <w:tab w:val="left" w:pos="4320"/>
+          <w:tab w:val="left" w:pos="5040"/>
+          <w:tab w:val="left" w:pos="5760"/>
+          <w:tab w:val="left" w:pos="6480"/>
+          <w:tab w:val="left" w:pos="7200"/>
+          <w:tab w:val="left" w:pos="7920"/>
+          <w:tab w:val="left" w:pos="8640"/>
+        </w:tabs>
+        <w:autoSpaceDE w:val="0"/>
+        <w:autoSpaceDN w:val="0"/>
+        <w:adjustRightInd w:val="0"/>
+        <w:rPr>
+          <w:rFonts w:ascii="Helvetica" w:hAnsi="Helvetica" w:cs="Helvetica"/>
+          <w:color w:val="FF0000"/>
+        </w:rPr>
+      </w:pPr>
+      <w:r>
+        <w:rPr>
+          <w:rFonts w:ascii="Helvetica" w:hAnsi="Helvetica" w:cs="Helvetica"/>
+          <w:color w:val="FF0000"/>
+        </w:rPr>
+        <w:tab/>
+      </w:r>
+      <w:proofErr w:type="spellStart"/>
+      <w:r>
+        <w:rPr>
+          <w:rFonts w:ascii="Helvetica" w:hAnsi="Helvetica" w:cs="Helvetica"/>
+          <w:color w:val="FF0000"/>
+        </w:rPr>
+        <w:t>phenitypeEffect</w:t>
+      </w:r>
+      <w:proofErr w:type="spellEnd"/>
+      <w:r>
+        <w:rPr>
+          <w:rFonts w:ascii="Helvetica" w:hAnsi="Helvetica" w:cs="Helvetica"/>
+          <w:color w:val="FF0000"/>
+        </w:rPr>
+        <w:t xml:space="preserve"> </w:t>
+      </w:r>
+      <w:r>
+        <w:rPr>
+          <w:rFonts w:ascii="Helvetica" w:hAnsi="Helvetica" w:cs="Helvetica"/>
+        </w:rPr>
+        <w:t>categorical value (ontolog</w:t>
+      </w:r>
+      <w:r>
+        <w:rPr>
+          <w:rFonts w:ascii="Helvetica" w:hAnsi="Helvetica" w:cs="Helvetica"/>
+        </w:rPr>
+        <w:t>y ID)</w:t>
+      </w:r>
+      <w:r>
+        <w:rPr>
+          <w:rFonts w:ascii="Helvetica" w:hAnsi="Helvetica" w:cs="Helvetica"/>
+        </w:rPr>
+        <w:t>. Phenotypic effect classification</w:t>
+      </w:r>
+    </w:p>
+    <w:p>
+      <w:pPr>
+        <w:widowControl w:val="0"/>
+        <w:tabs>
+          <w:tab w:val="left" w:pos="720"/>
+          <w:tab w:val="left" w:pos="1440"/>
+          <w:tab w:val="left" w:pos="2160"/>
+          <w:tab w:val="left" w:pos="2880"/>
+          <w:tab w:val="left" w:pos="3600"/>
+          <w:tab w:val="left" w:pos="4320"/>
+          <w:tab w:val="left" w:pos="5040"/>
+          <w:tab w:val="left" w:pos="5760"/>
+          <w:tab w:val="left" w:pos="6480"/>
+          <w:tab w:val="left" w:pos="7200"/>
+          <w:tab w:val="left" w:pos="7920"/>
+          <w:tab w:val="left" w:pos="8640"/>
+        </w:tabs>
+        <w:autoSpaceDE w:val="0"/>
+        <w:autoSpaceDN w:val="0"/>
+        <w:adjustRightInd w:val="0"/>
+        <w:rPr>
+          <w:rFonts w:ascii="Helvetica" w:hAnsi="Helvetica" w:cs="Helvetica"/>
+          <w:color w:val="FF0000"/>
+        </w:rPr>
+      </w:pPr>
+      <w:r>
+        <w:rPr>
+          <w:rFonts w:ascii="Helvetica" w:hAnsi="Helvetica" w:cs="Helvetica"/>
+          <w:color w:val="FF0000"/>
+        </w:rPr>
+        <w:tab/>
+        <w:t>references</w:t>
+      </w:r>
+      <w:r>
+        <w:rPr>
+          <w:rFonts w:ascii="Helvetica" w:hAnsi="Helvetica" w:cs="Helvetica"/>
+        </w:rPr>
+        <w:t xml:space="preserve"> </w:t>
+      </w:r>
+      <w:r>
+        <w:rPr>
+          <w:rFonts w:ascii="Helvetica" w:hAnsi="Helvetica" w:cs="Helvetica"/>
+        </w:rPr>
+        <w:t>list of PMIDs</w:t>
       </w:r>
     </w:p>
     <w:p>
@@ -4642,6 +4978,68 @@
         <w:adjustRightInd w:val="0"/>
         <w:rPr>
           <w:rFonts w:ascii="Helvetica" w:hAnsi="Helvetica" w:cs="Helvetica"/>
+        </w:rPr>
+      </w:pPr>
+      <w:proofErr w:type="spellStart"/>
+      <w:r>
+        <w:rPr>
+          <w:rFonts w:ascii="Helvetica" w:hAnsi="Helvetica" w:cs="Helvetica"/>
+          <w:color w:val="FF0000"/>
+        </w:rPr>
+        <w:t>runId</w:t>
+      </w:r>
+      <w:proofErr w:type="spellEnd"/>
+      <w:r>
+        <w:rPr>
+          <w:rFonts w:ascii="Helvetica" w:hAnsi="Helvetica" w:cs="Helvetica"/>
+        </w:rPr>
+        <w:t xml:space="preserve">: alphanumeric ID (external accession) </w:t>
+      </w:r>
+      <w:proofErr w:type="spellStart"/>
+      <w:proofErr w:type="gramStart"/>
+      <w:r>
+        <w:rPr>
+          <w:rFonts w:ascii="Helvetica" w:hAnsi="Helvetica" w:cs="Helvetica"/>
+        </w:rPr>
+        <w:t>e.g</w:t>
+      </w:r>
+      <w:proofErr w:type="spellEnd"/>
+      <w:r>
+        <w:rPr>
+          <w:rFonts w:ascii="Helvetica" w:hAnsi="Helvetica" w:cs="Helvetica"/>
+        </w:rPr>
+        <w:t xml:space="preserve">  "</w:t>
+      </w:r>
+      <w:proofErr w:type="gramEnd"/>
+      <w:r>
+        <w:rPr>
+          <w:rFonts w:ascii="Helvetica" w:hAnsi="Helvetica" w:cs="Helvetica"/>
+        </w:rPr>
+        <w:t>SRR10903401"</w:t>
+      </w:r>
+    </w:p>
+    <w:p>
+      <w:pPr>
+        <w:widowControl w:val="0"/>
+        <w:tabs>
+          <w:tab w:val="left" w:pos="720"/>
+          <w:tab w:val="left" w:pos="1440"/>
+          <w:tab w:val="left" w:pos="2160"/>
+          <w:tab w:val="left" w:pos="2880"/>
+          <w:tab w:val="left" w:pos="3600"/>
+          <w:tab w:val="left" w:pos="4320"/>
+          <w:tab w:val="left" w:pos="5040"/>
+          <w:tab w:val="left" w:pos="5760"/>
+          <w:tab w:val="left" w:pos="6480"/>
+          <w:tab w:val="left" w:pos="7200"/>
+          <w:tab w:val="left" w:pos="7920"/>
+          <w:tab w:val="left" w:pos="8640"/>
+        </w:tabs>
+        <w:autoSpaceDE w:val="0"/>
+        <w:autoSpaceDN w:val="0"/>
+        <w:adjustRightInd w:val="0"/>
+        <w:rPr>
+          <w:rFonts w:ascii="Helvetica" w:hAnsi="Helvetica" w:cs="Helvetica"/>
           <w:color w:val="000000"/>
         </w:rPr>
       </w:pPr>
@@ -4651,7 +5049,545 @@
           <w:rFonts w:ascii="Helvetica" w:hAnsi="Helvetica" w:cs="Helvetica"/>
           <w:color w:val="FF0000"/>
         </w:rPr>
-        <w:t>runId</w:t>
+        <w:t>experimentId</w:t>
+      </w:r>
+      <w:proofErr w:type="spellEnd"/>
+      <w:r>
+        <w:rPr>
+          <w:rFonts w:ascii="Helvetica" w:hAnsi="Helvetica" w:cs="Helvetica"/>
+        </w:rPr>
+        <w:t>:</w:t>
+      </w:r>
+      <w:r>
+        <w:rPr>
+          <w:rFonts w:ascii="Helvetica" w:hAnsi="Helvetica" w:cs="Helvetica"/>
+        </w:rPr>
+        <w:t xml:space="preserve"> </w:t>
+      </w:r>
+      <w:r>
+        <w:rPr>
+          <w:rFonts w:ascii="Helvetica" w:hAnsi="Helvetica" w:cs="Helvetica"/>
+        </w:rPr>
+        <w:t xml:space="preserve">alphanumeric ID (external accession) </w:t>
+      </w:r>
+      <w:proofErr w:type="spellStart"/>
+      <w:r>
+        <w:rPr>
+          <w:rFonts w:ascii="Helvetica" w:hAnsi="Helvetica" w:cs="Helvetica"/>
+        </w:rPr>
+        <w:t>e.g</w:t>
+      </w:r>
+      <w:proofErr w:type="spellEnd"/>
+      <w:r>
+        <w:rPr>
+          <w:rFonts w:ascii="Helvetica" w:hAnsi="Helvetica" w:cs="Helvetica"/>
+        </w:rPr>
+        <w:t xml:space="preserve"> </w:t>
+      </w:r>
+      <w:r>
+        <w:rPr>
+          <w:rFonts w:ascii="Helvetica" w:hAnsi="Helvetica" w:cs="Helvetica"/>
+        </w:rPr>
+        <w:t>"SRX7571571"</w:t>
+      </w:r>
+    </w:p>
+    <w:p>
+      <w:pPr>
+        <w:widowControl w:val="0"/>
+        <w:tabs>
+          <w:tab w:val="left" w:pos="720"/>
+          <w:tab w:val="left" w:pos="1440"/>
+          <w:tab w:val="left" w:pos="2160"/>
+          <w:tab w:val="left" w:pos="2880"/>
+          <w:tab w:val="left" w:pos="3600"/>
+          <w:tab w:val="left" w:pos="4320"/>
+          <w:tab w:val="left" w:pos="5040"/>
+          <w:tab w:val="left" w:pos="5760"/>
+          <w:tab w:val="left" w:pos="6480"/>
+          <w:tab w:val="left" w:pos="7200"/>
+          <w:tab w:val="left" w:pos="7920"/>
+          <w:tab w:val="left" w:pos="8640"/>
+        </w:tabs>
+        <w:autoSpaceDE w:val="0"/>
+        <w:autoSpaceDN w:val="0"/>
+        <w:adjustRightInd w:val="0"/>
+        <w:rPr>
+          <w:rFonts w:ascii="Helvetica" w:hAnsi="Helvetica" w:cs="Helvetica"/>
+        </w:rPr>
+      </w:pPr>
+      <w:proofErr w:type="spellStart"/>
+      <w:r>
+        <w:rPr>
+          <w:rFonts w:ascii="Helvetica" w:hAnsi="Helvetica" w:cs="Helvetica"/>
+          <w:color w:val="FF0000"/>
+        </w:rPr>
+        <w:t>librarySource</w:t>
+      </w:r>
+      <w:proofErr w:type="spellEnd"/>
+      <w:r>
+        <w:rPr>
+          <w:rFonts w:ascii="Helvetica" w:hAnsi="Helvetica" w:cs="Helvetica"/>
+        </w:rPr>
+        <w:t xml:space="preserve">: categorical value </w:t>
+      </w:r>
+      <w:proofErr w:type="spellStart"/>
+      <w:r>
+        <w:rPr>
+          <w:rFonts w:ascii="Helvetica" w:hAnsi="Helvetica" w:cs="Helvetica"/>
+        </w:rPr>
+        <w:t>e.g</w:t>
+      </w:r>
+      <w:proofErr w:type="spellEnd"/>
+      <w:r>
+        <w:rPr>
+          <w:rFonts w:ascii="Helvetica" w:hAnsi="Helvetica" w:cs="Helvetica"/>
+        </w:rPr>
+        <w:t xml:space="preserve"> “Metagenomic”, “Viral RNA”</w:t>
+      </w:r>
+    </w:p>
+    <w:p>
+      <w:pPr>
+        <w:widowControl w:val="0"/>
+        <w:tabs>
+          <w:tab w:val="left" w:pos="720"/>
+          <w:tab w:val="left" w:pos="1440"/>
+          <w:tab w:val="left" w:pos="2160"/>
+          <w:tab w:val="left" w:pos="2880"/>
+          <w:tab w:val="left" w:pos="3600"/>
+          <w:tab w:val="left" w:pos="4320"/>
+          <w:tab w:val="left" w:pos="5040"/>
+          <w:tab w:val="left" w:pos="5760"/>
+          <w:tab w:val="left" w:pos="6480"/>
+          <w:tab w:val="left" w:pos="7200"/>
+          <w:tab w:val="left" w:pos="7920"/>
+          <w:tab w:val="left" w:pos="8640"/>
+        </w:tabs>
+        <w:autoSpaceDE w:val="0"/>
+        <w:autoSpaceDN w:val="0"/>
+        <w:adjustRightInd w:val="0"/>
+        <w:rPr>
+          <w:rFonts w:ascii="Helvetica" w:hAnsi="Helvetica" w:cs="Helvetica"/>
+        </w:rPr>
+      </w:pPr>
+      <w:proofErr w:type="spellStart"/>
+      <w:r>
+        <w:rPr>
+          <w:rFonts w:ascii="Helvetica" w:hAnsi="Helvetica" w:cs="Helvetica"/>
+          <w:color w:val="FF0000"/>
+        </w:rPr>
+        <w:t>libraryStrategy</w:t>
+      </w:r>
+      <w:proofErr w:type="spellEnd"/>
+      <w:r>
+        <w:rPr>
+          <w:rFonts w:ascii="Helvetica" w:hAnsi="Helvetica" w:cs="Helvetica"/>
+          <w:color w:val="000000"/>
+        </w:rPr>
+        <w:t xml:space="preserve">: </w:t>
+      </w:r>
+      <w:r>
+        <w:rPr>
+          <w:rFonts w:ascii="Helvetica" w:hAnsi="Helvetica" w:cs="Helvetica"/>
+        </w:rPr>
+        <w:t xml:space="preserve">categorical value </w:t>
+      </w:r>
+      <w:proofErr w:type="spellStart"/>
+      <w:r>
+        <w:rPr>
+          <w:rFonts w:ascii="Helvetica" w:hAnsi="Helvetica" w:cs="Helvetica"/>
+        </w:rPr>
+        <w:t>e.g</w:t>
+      </w:r>
+      <w:proofErr w:type="spellEnd"/>
+      <w:r>
+        <w:rPr>
+          <w:rFonts w:ascii="Helvetica" w:hAnsi="Helvetica" w:cs="Helvetica"/>
+        </w:rPr>
+        <w:t xml:space="preserve"> “WGS”</w:t>
+      </w:r>
+    </w:p>
+    <w:p>
+      <w:pPr>
+        <w:widowControl w:val="0"/>
+        <w:tabs>
+          <w:tab w:val="left" w:pos="720"/>
+          <w:tab w:val="left" w:pos="1440"/>
+          <w:tab w:val="left" w:pos="2160"/>
+          <w:tab w:val="left" w:pos="2880"/>
+          <w:tab w:val="left" w:pos="3600"/>
+          <w:tab w:val="left" w:pos="4320"/>
+          <w:tab w:val="left" w:pos="5040"/>
+          <w:tab w:val="left" w:pos="5760"/>
+          <w:tab w:val="left" w:pos="6480"/>
+          <w:tab w:val="left" w:pos="7200"/>
+          <w:tab w:val="left" w:pos="7920"/>
+          <w:tab w:val="left" w:pos="8640"/>
+        </w:tabs>
+        <w:autoSpaceDE w:val="0"/>
+        <w:autoSpaceDN w:val="0"/>
+        <w:adjustRightInd w:val="0"/>
+        <w:rPr>
+          <w:rFonts w:ascii="Helvetica" w:hAnsi="Helvetica" w:cs="Helvetica"/>
+        </w:rPr>
+      </w:pPr>
+      <w:proofErr w:type="spellStart"/>
+      <w:r>
+        <w:rPr>
+          <w:rFonts w:ascii="Helvetica" w:hAnsi="Helvetica" w:cs="Helvetica"/>
+          <w:color w:val="FF0000"/>
+        </w:rPr>
+        <w:t>librarySelection</w:t>
+      </w:r>
+      <w:proofErr w:type="spellEnd"/>
+      <w:r>
+        <w:rPr>
+          <w:rFonts w:ascii="Helvetica" w:hAnsi="Helvetica" w:cs="Helvetica"/>
+        </w:rPr>
+        <w:t xml:space="preserve">: categorical value </w:t>
+      </w:r>
+      <w:proofErr w:type="spellStart"/>
+      <w:r>
+        <w:rPr>
+          <w:rFonts w:ascii="Helvetica" w:hAnsi="Helvetica" w:cs="Helvetica"/>
+        </w:rPr>
+        <w:t>e.g</w:t>
+      </w:r>
+      <w:proofErr w:type="spellEnd"/>
+      <w:r>
+        <w:rPr>
+          <w:rFonts w:ascii="Helvetica" w:hAnsi="Helvetica" w:cs="Helvetica"/>
+        </w:rPr>
+        <w:t xml:space="preserve"> “RANDOM”, “RT-PCR”</w:t>
+      </w:r>
+    </w:p>
+    <w:p>
+      <w:pPr>
+        <w:widowControl w:val="0"/>
+        <w:tabs>
+          <w:tab w:val="left" w:pos="720"/>
+          <w:tab w:val="left" w:pos="1440"/>
+          <w:tab w:val="left" w:pos="2160"/>
+          <w:tab w:val="left" w:pos="2880"/>
+          <w:tab w:val="left" w:pos="3600"/>
+          <w:tab w:val="left" w:pos="4320"/>
+          <w:tab w:val="left" w:pos="5040"/>
+          <w:tab w:val="left" w:pos="5760"/>
+          <w:tab w:val="left" w:pos="6480"/>
+          <w:tab w:val="left" w:pos="7200"/>
+          <w:tab w:val="left" w:pos="7920"/>
+          <w:tab w:val="left" w:pos="8640"/>
+        </w:tabs>
+        <w:autoSpaceDE w:val="0"/>
+        <w:autoSpaceDN w:val="0"/>
+        <w:adjustRightInd w:val="0"/>
+        <w:rPr>
+          <w:rFonts w:ascii="Helvetica" w:hAnsi="Helvetica" w:cs="Helvetica"/>
+          <w:color w:val="000000"/>
+        </w:rPr>
+      </w:pPr>
+      <w:proofErr w:type="spellStart"/>
+      <w:r>
+        <w:rPr>
+          <w:rFonts w:ascii="Helvetica" w:hAnsi="Helvetica" w:cs="Helvetica"/>
+          <w:color w:val="FF0000"/>
+        </w:rPr>
+        <w:t>libraryLayout</w:t>
+      </w:r>
+      <w:proofErr w:type="spellEnd"/>
+      <w:r>
+        <w:rPr>
+          <w:rFonts w:ascii="Helvetica" w:hAnsi="Helvetica" w:cs="Helvetica"/>
+          <w:color w:val="FF0000"/>
+        </w:rPr>
+        <w:t>:</w:t>
+      </w:r>
+      <w:r>
+        <w:rPr>
+          <w:rFonts w:ascii="Helvetica" w:hAnsi="Helvetica" w:cs="Helvetica"/>
+        </w:rPr>
+        <w:t xml:space="preserve"> categorical value </w:t>
+      </w:r>
+      <w:proofErr w:type="spellStart"/>
+      <w:r>
+        <w:rPr>
+          <w:rFonts w:ascii="Helvetica" w:hAnsi="Helvetica" w:cs="Helvetica"/>
+        </w:rPr>
+        <w:t>e.g</w:t>
+      </w:r>
+      <w:proofErr w:type="spellEnd"/>
+      <w:r>
+        <w:rPr>
+          <w:rFonts w:ascii="Helvetica" w:hAnsi="Helvetica" w:cs="Helvetica"/>
+        </w:rPr>
+        <w:t xml:space="preserve"> “PAIRED” “SINGLE”</w:t>
+      </w:r>
+    </w:p>
+    <w:p>
+      <w:pPr>
+        <w:widowControl w:val="0"/>
+        <w:tabs>
+          <w:tab w:val="left" w:pos="720"/>
+          <w:tab w:val="left" w:pos="1440"/>
+          <w:tab w:val="left" w:pos="2160"/>
+          <w:tab w:val="left" w:pos="2880"/>
+          <w:tab w:val="left" w:pos="3600"/>
+          <w:tab w:val="left" w:pos="4320"/>
+          <w:tab w:val="left" w:pos="5040"/>
+          <w:tab w:val="left" w:pos="5760"/>
+          <w:tab w:val="left" w:pos="6480"/>
+          <w:tab w:val="left" w:pos="7200"/>
+          <w:tab w:val="left" w:pos="7920"/>
+          <w:tab w:val="left" w:pos="8640"/>
+        </w:tabs>
+        <w:autoSpaceDE w:val="0"/>
+        <w:autoSpaceDN w:val="0"/>
+        <w:adjustRightInd w:val="0"/>
+        <w:rPr>
+          <w:rFonts w:ascii="Helvetica" w:hAnsi="Helvetica" w:cs="Helvetica"/>
+        </w:rPr>
+      </w:pPr>
+      <w:r>
+        <w:rPr>
+          <w:rFonts w:ascii="Helvetica" w:hAnsi="Helvetica" w:cs="Helvetica"/>
+          <w:color w:val="FF0000"/>
+        </w:rPr>
+        <w:t>platform</w:t>
+      </w:r>
+      <w:r>
+        <w:rPr>
+          <w:rFonts w:ascii="Helvetica" w:hAnsi="Helvetica" w:cs="Helvetica"/>
+        </w:rPr>
+        <w:t xml:space="preserve">: categorical value </w:t>
+      </w:r>
+      <w:proofErr w:type="spellStart"/>
+      <w:r>
+        <w:rPr>
+          <w:rFonts w:ascii="Helvetica" w:hAnsi="Helvetica" w:cs="Helvetica"/>
+        </w:rPr>
+        <w:t>e.g</w:t>
+      </w:r>
+      <w:proofErr w:type="spellEnd"/>
+      <w:r>
+        <w:rPr>
+          <w:rFonts w:ascii="Helvetica" w:hAnsi="Helvetica" w:cs="Helvetica"/>
+        </w:rPr>
+        <w:t xml:space="preserve"> “Illumina”, “Nanopore”</w:t>
+      </w:r>
+    </w:p>
+    <w:p>
+      <w:pPr>
+        <w:widowControl w:val="0"/>
+        <w:tabs>
+          <w:tab w:val="left" w:pos="720"/>
+          <w:tab w:val="left" w:pos="1440"/>
+          <w:tab w:val="left" w:pos="2160"/>
+          <w:tab w:val="left" w:pos="2880"/>
+          <w:tab w:val="left" w:pos="3600"/>
+          <w:tab w:val="left" w:pos="4320"/>
+          <w:tab w:val="left" w:pos="5040"/>
+          <w:tab w:val="left" w:pos="5760"/>
+          <w:tab w:val="left" w:pos="6480"/>
+          <w:tab w:val="left" w:pos="7200"/>
+          <w:tab w:val="left" w:pos="7920"/>
+          <w:tab w:val="left" w:pos="8640"/>
+        </w:tabs>
+        <w:autoSpaceDE w:val="0"/>
+        <w:autoSpaceDN w:val="0"/>
+        <w:adjustRightInd w:val="0"/>
+        <w:rPr>
+          <w:rFonts w:ascii="Helvetica" w:hAnsi="Helvetica" w:cs="Helvetica"/>
+        </w:rPr>
+      </w:pPr>
+      <w:proofErr w:type="spellStart"/>
+      <w:r>
+        <w:rPr>
+          <w:rFonts w:ascii="Helvetica" w:hAnsi="Helvetica" w:cs="Helvetica"/>
+          <w:color w:val="FF0000"/>
+        </w:rPr>
+        <w:t>platformModel</w:t>
+      </w:r>
+      <w:proofErr w:type="spellEnd"/>
+      <w:r>
+        <w:rPr>
+          <w:rFonts w:ascii="Helvetica" w:hAnsi="Helvetica" w:cs="Helvetica"/>
+        </w:rPr>
+        <w:t xml:space="preserve">: categorical value </w:t>
+      </w:r>
+      <w:proofErr w:type="spellStart"/>
+      <w:r>
+        <w:rPr>
+          <w:rFonts w:ascii="Helvetica" w:hAnsi="Helvetica" w:cs="Helvetica"/>
+        </w:rPr>
+        <w:t>e.g</w:t>
+      </w:r>
+      <w:proofErr w:type="spellEnd"/>
+      <w:r>
+        <w:rPr>
+          <w:rFonts w:ascii="Helvetica" w:hAnsi="Helvetica" w:cs="Helvetica"/>
+        </w:rPr>
+        <w:t xml:space="preserve"> “Illumina </w:t>
+      </w:r>
+      <w:proofErr w:type="spellStart"/>
+      <w:r>
+        <w:rPr>
+          <w:rFonts w:ascii="Helvetica" w:hAnsi="Helvetica" w:cs="Helvetica"/>
+        </w:rPr>
+        <w:t>MiSeq</w:t>
+      </w:r>
+      <w:proofErr w:type="spellEnd"/>
+      <w:proofErr w:type="gramStart"/>
+      <w:r>
+        <w:rPr>
+          <w:rFonts w:ascii="Helvetica" w:hAnsi="Helvetica" w:cs="Helvetica"/>
+        </w:rPr>
+        <w:t>” ,</w:t>
+      </w:r>
+      <w:proofErr w:type="gramEnd"/>
+      <w:r>
+        <w:rPr>
+          <w:rFonts w:ascii="Helvetica" w:hAnsi="Helvetica" w:cs="Helvetica"/>
+        </w:rPr>
+        <w:t xml:space="preserve"> ”</w:t>
+      </w:r>
+      <w:proofErr w:type="spellStart"/>
+      <w:r>
+        <w:rPr>
+          <w:rFonts w:ascii="Helvetica" w:hAnsi="Helvetica" w:cs="Helvetica"/>
+        </w:rPr>
+        <w:t>GridION</w:t>
+      </w:r>
+      <w:proofErr w:type="spellEnd"/>
+      <w:r>
+        <w:rPr>
+          <w:rFonts w:ascii="Helvetica" w:hAnsi="Helvetica" w:cs="Helvetica"/>
+        </w:rPr>
+        <w:t xml:space="preserve">" </w:t>
+      </w:r>
+    </w:p>
+    <w:p>
+      <w:pPr>
+        <w:widowControl w:val="0"/>
+        <w:tabs>
+          <w:tab w:val="left" w:pos="720"/>
+          <w:tab w:val="left" w:pos="1440"/>
+          <w:tab w:val="left" w:pos="2160"/>
+          <w:tab w:val="left" w:pos="2880"/>
+          <w:tab w:val="left" w:pos="3600"/>
+          <w:tab w:val="left" w:pos="4320"/>
+          <w:tab w:val="left" w:pos="5040"/>
+          <w:tab w:val="left" w:pos="5760"/>
+          <w:tab w:val="left" w:pos="6480"/>
+          <w:tab w:val="left" w:pos="7200"/>
+          <w:tab w:val="left" w:pos="7920"/>
+          <w:tab w:val="left" w:pos="8640"/>
+        </w:tabs>
+        <w:autoSpaceDE w:val="0"/>
+        <w:autoSpaceDN w:val="0"/>
+        <w:adjustRightInd w:val="0"/>
+        <w:rPr>
+          <w:rFonts w:ascii="Helvetica" w:hAnsi="Helvetica" w:cs="Helvetica"/>
+        </w:rPr>
+      </w:pPr>
+      <w:r>
+        <w:rPr>
+          <w:rFonts w:ascii="Helvetica" w:hAnsi="Helvetica" w:cs="Helvetica"/>
+        </w:rPr>
+        <w:t>info (or handover maybe):</w:t>
+      </w:r>
+    </w:p>
+    <w:p>
+      <w:pPr>
+        <w:widowControl w:val="0"/>
+        <w:tabs>
+          <w:tab w:val="left" w:pos="720"/>
+          <w:tab w:val="left" w:pos="1440"/>
+          <w:tab w:val="left" w:pos="2160"/>
+          <w:tab w:val="left" w:pos="2880"/>
+          <w:tab w:val="left" w:pos="3600"/>
+          <w:tab w:val="left" w:pos="4320"/>
+          <w:tab w:val="left" w:pos="5040"/>
+          <w:tab w:val="left" w:pos="5760"/>
+          <w:tab w:val="left" w:pos="6480"/>
+          <w:tab w:val="left" w:pos="7200"/>
+          <w:tab w:val="left" w:pos="7920"/>
+          <w:tab w:val="left" w:pos="8640"/>
+        </w:tabs>
+        <w:autoSpaceDE w:val="0"/>
+        <w:autoSpaceDN w:val="0"/>
+        <w:adjustRightInd w:val="0"/>
+        <w:rPr>
+          <w:rFonts w:ascii="Helvetica" w:hAnsi="Helvetica" w:cs="Helvetica"/>
+        </w:rPr>
+      </w:pPr>
+      <w:r>
+        <w:rPr>
+          <w:rFonts w:ascii="Helvetica" w:hAnsi="Helvetica" w:cs="Helvetica"/>
+        </w:rPr>
+        <w:tab/>
+      </w:r>
+      <w:proofErr w:type="spellStart"/>
+      <w:r>
+        <w:rPr>
+          <w:rFonts w:ascii="Helvetica" w:hAnsi="Helvetica" w:cs="Helvetica"/>
+          <w:color w:val="FF0000"/>
+        </w:rPr>
+        <w:t>experiment_info</w:t>
+      </w:r>
+      <w:proofErr w:type="spellEnd"/>
+      <w:r>
+        <w:rPr>
+          <w:rFonts w:ascii="Helvetica" w:hAnsi="Helvetica" w:cs="Helvetica"/>
+          <w:color w:val="FF0000"/>
+        </w:rPr>
+        <w:t>:</w:t>
+      </w:r>
+    </w:p>
+    <w:p>
+      <w:pPr>
+        <w:widowControl w:val="0"/>
+        <w:tabs>
+          <w:tab w:val="left" w:pos="720"/>
+          <w:tab w:val="left" w:pos="1440"/>
+          <w:tab w:val="left" w:pos="2160"/>
+          <w:tab w:val="left" w:pos="2880"/>
+          <w:tab w:val="left" w:pos="3600"/>
+          <w:tab w:val="left" w:pos="4320"/>
+          <w:tab w:val="left" w:pos="5040"/>
+          <w:tab w:val="left" w:pos="5760"/>
+          <w:tab w:val="left" w:pos="6480"/>
+          <w:tab w:val="left" w:pos="7200"/>
+          <w:tab w:val="left" w:pos="7920"/>
+          <w:tab w:val="left" w:pos="8640"/>
+        </w:tabs>
+        <w:autoSpaceDE w:val="0"/>
+        <w:autoSpaceDN w:val="0"/>
+        <w:adjustRightInd w:val="0"/>
+        <w:rPr>
+          <w:rFonts w:ascii="Helvetica" w:hAnsi="Helvetica" w:cs="Helvetica"/>
+          <w:color w:val="FF0000"/>
+        </w:rPr>
+      </w:pPr>
+      <w:r>
+        <w:rPr>
+          <w:rFonts w:ascii="Helvetica" w:hAnsi="Helvetica" w:cs="Helvetica"/>
+          <w:color w:val="FF0000"/>
+        </w:rPr>
+        <w:tab/>
+      </w:r>
+      <w:r>
+        <w:rPr>
+          <w:rFonts w:ascii="Helvetica" w:hAnsi="Helvetica" w:cs="Helvetica"/>
+          <w:color w:val="FF0000"/>
+        </w:rPr>
+        <w:tab/>
+      </w:r>
+      <w:proofErr w:type="spellStart"/>
+      <w:r>
+        <w:rPr>
+          <w:rFonts w:ascii="Helvetica" w:hAnsi="Helvetica" w:cs="Helvetica"/>
+          <w:color w:val="FF0000"/>
+        </w:rPr>
+        <w:t>experimentId</w:t>
       </w:r>
       <w:proofErr w:type="spellEnd"/>
       <w:r>
@@ -4661,6 +5597,74 @@
         <w:t xml:space="preserve">: alphanumeric ID (external accession) </w:t>
       </w:r>
       <w:proofErr w:type="spellStart"/>
+      <w:r>
+        <w:rPr>
+          <w:rFonts w:ascii="Helvetica" w:hAnsi="Helvetica" w:cs="Helvetica"/>
+        </w:rPr>
+        <w:t>e.g</w:t>
+      </w:r>
+      <w:proofErr w:type="spellEnd"/>
+      <w:r>
+        <w:rPr>
+          <w:rFonts w:ascii="Helvetica" w:hAnsi="Helvetica" w:cs="Helvetica"/>
+        </w:rPr>
+        <w:t xml:space="preserve"> "SRX7571571"</w:t>
+      </w:r>
+    </w:p>
+    <w:p>
+      <w:pPr>
+        <w:widowControl w:val="0"/>
+        <w:tabs>
+          <w:tab w:val="left" w:pos="720"/>
+          <w:tab w:val="left" w:pos="1440"/>
+          <w:tab w:val="left" w:pos="2160"/>
+          <w:tab w:val="left" w:pos="2880"/>
+          <w:tab w:val="left" w:pos="3600"/>
+          <w:tab w:val="left" w:pos="4320"/>
+          <w:tab w:val="left" w:pos="5040"/>
+          <w:tab w:val="left" w:pos="5760"/>
+          <w:tab w:val="left" w:pos="6480"/>
+          <w:tab w:val="left" w:pos="7200"/>
+          <w:tab w:val="left" w:pos="7920"/>
+          <w:tab w:val="left" w:pos="8640"/>
+        </w:tabs>
+        <w:autoSpaceDE w:val="0"/>
+        <w:autoSpaceDN w:val="0"/>
+        <w:adjustRightInd w:val="0"/>
+        <w:rPr>
+          <w:rFonts w:ascii="Helvetica" w:hAnsi="Helvetica" w:cs="Helvetica"/>
+        </w:rPr>
+      </w:pPr>
+      <w:r>
+        <w:rPr>
+          <w:rFonts w:ascii="Helvetica" w:hAnsi="Helvetica" w:cs="Helvetica"/>
+          <w:color w:val="FF0000"/>
+        </w:rPr>
+        <w:tab/>
+      </w:r>
+      <w:r>
+        <w:rPr>
+          <w:rFonts w:ascii="Helvetica" w:hAnsi="Helvetica" w:cs="Helvetica"/>
+          <w:color w:val="FF0000"/>
+        </w:rPr>
+        <w:tab/>
+      </w:r>
+      <w:proofErr w:type="spellStart"/>
+      <w:r>
+        <w:rPr>
+          <w:rFonts w:ascii="Helvetica" w:hAnsi="Helvetica" w:cs="Helvetica"/>
+          <w:color w:val="FF0000"/>
+        </w:rPr>
+        <w:t>experimentTitle</w:t>
+      </w:r>
+      <w:proofErr w:type="spellEnd"/>
+      <w:r>
+        <w:rPr>
+          <w:rFonts w:ascii="Helvetica" w:hAnsi="Helvetica" w:cs="Helvetica"/>
+        </w:rPr>
+        <w:t xml:space="preserve">: string </w:t>
+      </w:r>
+      <w:proofErr w:type="spellStart"/>
       <w:proofErr w:type="gramStart"/>
       <w:r>
         <w:rPr>
@@ -4673,6 +5677,134 @@
         <w:rPr>
           <w:rFonts w:ascii="Helvetica" w:hAnsi="Helvetica" w:cs="Helvetica"/>
         </w:rPr>
+        <w:t xml:space="preserve"> ”Total</w:t>
+      </w:r>
+      <w:proofErr w:type="gramEnd"/>
+      <w:r>
+        <w:rPr>
+          <w:rFonts w:ascii="Helvetica" w:hAnsi="Helvetica" w:cs="Helvetica"/>
+        </w:rPr>
+        <w:t xml:space="preserve"> RNA sequencing of BALF (human reads removed)”</w:t>
+      </w:r>
+    </w:p>
+    <w:p>
+      <w:pPr>
+        <w:widowControl w:val="0"/>
+        <w:tabs>
+          <w:tab w:val="left" w:pos="720"/>
+          <w:tab w:val="left" w:pos="1440"/>
+          <w:tab w:val="left" w:pos="2160"/>
+          <w:tab w:val="left" w:pos="2880"/>
+          <w:tab w:val="left" w:pos="3600"/>
+          <w:tab w:val="left" w:pos="4320"/>
+          <w:tab w:val="left" w:pos="5040"/>
+          <w:tab w:val="left" w:pos="5760"/>
+          <w:tab w:val="left" w:pos="6480"/>
+          <w:tab w:val="left" w:pos="7200"/>
+          <w:tab w:val="left" w:pos="7920"/>
+          <w:tab w:val="left" w:pos="8640"/>
+        </w:tabs>
+        <w:autoSpaceDE w:val="0"/>
+        <w:autoSpaceDN w:val="0"/>
+        <w:adjustRightInd w:val="0"/>
+        <w:rPr>
+          <w:rFonts w:ascii="Helvetica" w:hAnsi="Helvetica" w:cs="Helvetica"/>
+        </w:rPr>
+      </w:pPr>
+      <w:r>
+        <w:rPr>
+          <w:rFonts w:ascii="Helvetica" w:hAnsi="Helvetica" w:cs="Helvetica"/>
+        </w:rPr>
+        <w:lastRenderedPageBreak/>
+        <w:tab/>
+      </w:r>
+      <w:proofErr w:type="spellStart"/>
+      <w:r>
+        <w:rPr>
+          <w:rFonts w:ascii="Helvetica" w:hAnsi="Helvetica" w:cs="Helvetica"/>
+          <w:color w:val="FF0000"/>
+        </w:rPr>
+        <w:t>study_info</w:t>
+      </w:r>
+      <w:proofErr w:type="spellEnd"/>
+      <w:r>
+        <w:rPr>
+          <w:rFonts w:ascii="Helvetica" w:hAnsi="Helvetica" w:cs="Helvetica"/>
+        </w:rPr>
+        <w:t>: alphanumeric ID (external reference)</w:t>
+      </w:r>
+    </w:p>
+    <w:p>
+      <w:pPr>
+        <w:widowControl w:val="0"/>
+        <w:tabs>
+          <w:tab w:val="left" w:pos="720"/>
+          <w:tab w:val="left" w:pos="1440"/>
+          <w:tab w:val="left" w:pos="2160"/>
+          <w:tab w:val="left" w:pos="2880"/>
+          <w:tab w:val="left" w:pos="3600"/>
+          <w:tab w:val="left" w:pos="4320"/>
+          <w:tab w:val="left" w:pos="5040"/>
+          <w:tab w:val="left" w:pos="5760"/>
+          <w:tab w:val="left" w:pos="6480"/>
+          <w:tab w:val="left" w:pos="7200"/>
+          <w:tab w:val="left" w:pos="7920"/>
+          <w:tab w:val="left" w:pos="8640"/>
+        </w:tabs>
+        <w:autoSpaceDE w:val="0"/>
+        <w:autoSpaceDN w:val="0"/>
+        <w:adjustRightInd w:val="0"/>
+        <w:rPr>
+          <w:rFonts w:ascii="Helvetica" w:hAnsi="Helvetica" w:cs="Helvetica"/>
+        </w:rPr>
+      </w:pPr>
+      <w:r>
+        <w:rPr>
+          <w:rFonts w:ascii="Helvetica" w:hAnsi="Helvetica" w:cs="Helvetica"/>
+        </w:rPr>
+        <w:tab/>
+      </w:r>
+      <w:r>
+        <w:rPr>
+          <w:rFonts w:ascii="Helvetica" w:hAnsi="Helvetica" w:cs="Helvetica"/>
+        </w:rPr>
+        <w:tab/>
+      </w:r>
+      <w:proofErr w:type="spellStart"/>
+      <w:r>
+        <w:rPr>
+          <w:rFonts w:ascii="Helvetica" w:hAnsi="Helvetica" w:cs="Helvetica"/>
+          <w:color w:val="FF0000"/>
+        </w:rPr>
+        <w:t>studyId</w:t>
+      </w:r>
+      <w:proofErr w:type="spellEnd"/>
+      <w:r>
+        <w:rPr>
+          <w:rFonts w:ascii="Helvetica" w:hAnsi="Helvetica" w:cs="Helvetica"/>
+          <w:color w:val="FF0000"/>
+        </w:rPr>
+        <w:t>:</w:t>
+      </w:r>
+      <w:r>
+        <w:rPr>
+          <w:rFonts w:ascii="Helvetica" w:hAnsi="Helvetica" w:cs="Helvetica"/>
+        </w:rPr>
+        <w:t xml:space="preserve"> </w:t>
+      </w:r>
+      <w:proofErr w:type="spellStart"/>
+      <w:proofErr w:type="gramStart"/>
+      <w:r>
+        <w:rPr>
+          <w:rFonts w:ascii="Helvetica" w:hAnsi="Helvetica" w:cs="Helvetica"/>
+        </w:rPr>
+        <w:t>e.g</w:t>
+      </w:r>
+      <w:proofErr w:type="spellEnd"/>
+      <w:r>
+        <w:rPr>
+          <w:rFonts w:ascii="Helvetica" w:hAnsi="Helvetica" w:cs="Helvetica"/>
+        </w:rPr>
         <w:t xml:space="preserve">  "</w:t>
       </w:r>
       <w:proofErr w:type="gramEnd"/>
@@ -4680,770 +5812,68 @@
         <w:rPr>
           <w:rFonts w:ascii="Helvetica" w:hAnsi="Helvetica" w:cs="Helvetica"/>
         </w:rPr>
-        <w:t>SRR10903401"</w:t>
-      </w:r>
-    </w:p>
-    <w:p>
-      <w:pPr>
-        <w:widowControl w:val="0"/>
-        <w:tabs>
-          <w:tab w:val="left" w:pos="720"/>
-          <w:tab w:val="left" w:pos="1440"/>
-          <w:tab w:val="left" w:pos="2160"/>
-          <w:tab w:val="left" w:pos="2880"/>
-          <w:tab w:val="left" w:pos="3600"/>
-          <w:tab w:val="left" w:pos="4320"/>
-          <w:tab w:val="left" w:pos="5040"/>
-          <w:tab w:val="left" w:pos="5760"/>
-          <w:tab w:val="left" w:pos="6480"/>
-          <w:tab w:val="left" w:pos="7200"/>
-          <w:tab w:val="left" w:pos="7920"/>
-          <w:tab w:val="left" w:pos="8640"/>
-        </w:tabs>
-        <w:autoSpaceDE w:val="0"/>
-        <w:autoSpaceDN w:val="0"/>
-        <w:adjustRightInd w:val="0"/>
-        <w:rPr>
-          <w:rFonts w:ascii="Helvetica" w:hAnsi="Helvetica" w:cs="Helvetica"/>
-        </w:rPr>
-      </w:pPr>
+        <w:t>SRP242226"</w:t>
+      </w:r>
+    </w:p>
+    <w:p>
+      <w:pPr>
+        <w:widowControl w:val="0"/>
+        <w:tabs>
+          <w:tab w:val="left" w:pos="720"/>
+          <w:tab w:val="left" w:pos="1440"/>
+          <w:tab w:val="left" w:pos="2160"/>
+          <w:tab w:val="left" w:pos="2880"/>
+          <w:tab w:val="left" w:pos="3600"/>
+          <w:tab w:val="left" w:pos="4320"/>
+          <w:tab w:val="left" w:pos="5040"/>
+          <w:tab w:val="left" w:pos="5760"/>
+          <w:tab w:val="left" w:pos="6480"/>
+          <w:tab w:val="left" w:pos="7200"/>
+          <w:tab w:val="left" w:pos="7920"/>
+          <w:tab w:val="left" w:pos="8640"/>
+        </w:tabs>
+        <w:autoSpaceDE w:val="0"/>
+        <w:autoSpaceDN w:val="0"/>
+        <w:adjustRightInd w:val="0"/>
+        <w:rPr>
+          <w:rFonts w:ascii="Helvetica" w:hAnsi="Helvetica" w:cs="Helvetica"/>
+        </w:rPr>
+      </w:pPr>
+      <w:r>
+        <w:rPr>
+          <w:rFonts w:ascii="Helvetica" w:hAnsi="Helvetica" w:cs="Helvetica"/>
+        </w:rPr>
+        <w:tab/>
+      </w:r>
+      <w:r>
+        <w:rPr>
+          <w:rFonts w:ascii="Helvetica" w:hAnsi="Helvetica" w:cs="Helvetica"/>
+        </w:rPr>
+        <w:tab/>
+      </w:r>
+      <w:bookmarkStart w:id="0" w:name="_GoBack"/>
       <w:proofErr w:type="spellStart"/>
       <w:r>
         <w:rPr>
           <w:rFonts w:ascii="Helvetica" w:hAnsi="Helvetica" w:cs="Helvetica"/>
           <w:color w:val="FF0000"/>
         </w:rPr>
-        <w:t>librarySource</w:t>
-      </w:r>
-      <w:proofErr w:type="spellEnd"/>
-      <w:r>
-        <w:rPr>
-          <w:rFonts w:ascii="Helvetica" w:hAnsi="Helvetica" w:cs="Helvetica"/>
-        </w:rPr>
-        <w:t xml:space="preserve">: categorical value </w:t>
-      </w:r>
-      <w:proofErr w:type="spellStart"/>
-      <w:r>
-        <w:rPr>
-          <w:rFonts w:ascii="Helvetica" w:hAnsi="Helvetica" w:cs="Helvetica"/>
-        </w:rPr>
-        <w:t>e.g</w:t>
-      </w:r>
-      <w:proofErr w:type="spellEnd"/>
-      <w:r>
-        <w:rPr>
-          <w:rFonts w:ascii="Helvetica" w:hAnsi="Helvetica" w:cs="Helvetica"/>
-        </w:rPr>
-        <w:t xml:space="preserve"> “Metagenomic”, “Viral RNA”</w:t>
-      </w:r>
-    </w:p>
-    <w:p>
-      <w:pPr>
-        <w:widowControl w:val="0"/>
-        <w:tabs>
-          <w:tab w:val="left" w:pos="720"/>
-          <w:tab w:val="left" w:pos="1440"/>
-          <w:tab w:val="left" w:pos="2160"/>
-          <w:tab w:val="left" w:pos="2880"/>
-          <w:tab w:val="left" w:pos="3600"/>
-          <w:tab w:val="left" w:pos="4320"/>
-          <w:tab w:val="left" w:pos="5040"/>
-          <w:tab w:val="left" w:pos="5760"/>
-          <w:tab w:val="left" w:pos="6480"/>
-          <w:tab w:val="left" w:pos="7200"/>
-          <w:tab w:val="left" w:pos="7920"/>
-          <w:tab w:val="left" w:pos="8640"/>
-        </w:tabs>
-        <w:autoSpaceDE w:val="0"/>
-        <w:autoSpaceDN w:val="0"/>
-        <w:adjustRightInd w:val="0"/>
-        <w:rPr>
-          <w:rFonts w:ascii="Helvetica" w:hAnsi="Helvetica" w:cs="Helvetica"/>
-        </w:rPr>
-      </w:pPr>
-      <w:proofErr w:type="spellStart"/>
+        <w:t>studyRef</w:t>
+      </w:r>
+      <w:proofErr w:type="spellEnd"/>
       <w:r>
         <w:rPr>
           <w:rFonts w:ascii="Helvetica" w:hAnsi="Helvetica" w:cs="Helvetica"/>
           <w:color w:val="FF0000"/>
         </w:rPr>
-        <w:t>libraryStrategy</w:t>
-      </w:r>
-      <w:proofErr w:type="spellEnd"/>
-      <w:r>
-        <w:rPr>
-          <w:rFonts w:ascii="Helvetica" w:hAnsi="Helvetica" w:cs="Helvetica"/>
-          <w:color w:val="000000"/>
-        </w:rPr>
-        <w:t xml:space="preserve">: </w:t>
-      </w:r>
-      <w:r>
-        <w:rPr>
-          <w:rFonts w:ascii="Helvetica" w:hAnsi="Helvetica" w:cs="Helvetica"/>
-        </w:rPr>
-        <w:t xml:space="preserve">categorical value </w:t>
-      </w:r>
-      <w:proofErr w:type="spellStart"/>
-      <w:r>
-        <w:rPr>
-          <w:rFonts w:ascii="Helvetica" w:hAnsi="Helvetica" w:cs="Helvetica"/>
-        </w:rPr>
-        <w:t>e.g</w:t>
-      </w:r>
-      <w:proofErr w:type="spellEnd"/>
-      <w:r>
-        <w:rPr>
-          <w:rFonts w:ascii="Helvetica" w:hAnsi="Helvetica" w:cs="Helvetica"/>
-        </w:rPr>
-        <w:t xml:space="preserve"> “WGS”</w:t>
-      </w:r>
-    </w:p>
-    <w:p>
-      <w:pPr>
-        <w:widowControl w:val="0"/>
-        <w:tabs>
-          <w:tab w:val="left" w:pos="720"/>
-          <w:tab w:val="left" w:pos="1440"/>
-          <w:tab w:val="left" w:pos="2160"/>
-          <w:tab w:val="left" w:pos="2880"/>
-          <w:tab w:val="left" w:pos="3600"/>
-          <w:tab w:val="left" w:pos="4320"/>
-          <w:tab w:val="left" w:pos="5040"/>
-          <w:tab w:val="left" w:pos="5760"/>
-          <w:tab w:val="left" w:pos="6480"/>
-          <w:tab w:val="left" w:pos="7200"/>
-          <w:tab w:val="left" w:pos="7920"/>
-          <w:tab w:val="left" w:pos="8640"/>
-        </w:tabs>
-        <w:autoSpaceDE w:val="0"/>
-        <w:autoSpaceDN w:val="0"/>
-        <w:adjustRightInd w:val="0"/>
-        <w:rPr>
-          <w:rFonts w:ascii="Helvetica" w:hAnsi="Helvetica" w:cs="Helvetica"/>
-        </w:rPr>
-      </w:pPr>
-      <w:proofErr w:type="spellStart"/>
-      <w:r>
-        <w:rPr>
-          <w:rFonts w:ascii="Helvetica" w:hAnsi="Helvetica" w:cs="Helvetica"/>
-          <w:color w:val="FF0000"/>
-        </w:rPr>
-        <w:t>librarySelection</w:t>
-      </w:r>
-      <w:proofErr w:type="spellEnd"/>
-      <w:r>
-        <w:rPr>
-          <w:rFonts w:ascii="Helvetica" w:hAnsi="Helvetica" w:cs="Helvetica"/>
-        </w:rPr>
-        <w:t xml:space="preserve">: categorical value </w:t>
-      </w:r>
-      <w:proofErr w:type="spellStart"/>
-      <w:r>
-        <w:rPr>
-          <w:rFonts w:ascii="Helvetica" w:hAnsi="Helvetica" w:cs="Helvetica"/>
-        </w:rPr>
-        <w:t>e.g</w:t>
-      </w:r>
-      <w:proofErr w:type="spellEnd"/>
-      <w:r>
-        <w:rPr>
-          <w:rFonts w:ascii="Helvetica" w:hAnsi="Helvetica" w:cs="Helvetica"/>
-        </w:rPr>
-        <w:t xml:space="preserve"> “RANDOM”, “RT-PCR”</w:t>
-      </w:r>
-    </w:p>
-    <w:p>
-      <w:pPr>
-        <w:widowControl w:val="0"/>
-        <w:tabs>
-          <w:tab w:val="left" w:pos="720"/>
-          <w:tab w:val="left" w:pos="1440"/>
-          <w:tab w:val="left" w:pos="2160"/>
-          <w:tab w:val="left" w:pos="2880"/>
-          <w:tab w:val="left" w:pos="3600"/>
-          <w:tab w:val="left" w:pos="4320"/>
-          <w:tab w:val="left" w:pos="5040"/>
-          <w:tab w:val="left" w:pos="5760"/>
-          <w:tab w:val="left" w:pos="6480"/>
-          <w:tab w:val="left" w:pos="7200"/>
-          <w:tab w:val="left" w:pos="7920"/>
-          <w:tab w:val="left" w:pos="8640"/>
-        </w:tabs>
-        <w:autoSpaceDE w:val="0"/>
-        <w:autoSpaceDN w:val="0"/>
-        <w:adjustRightInd w:val="0"/>
-        <w:rPr>
-          <w:rFonts w:ascii="Helvetica" w:hAnsi="Helvetica" w:cs="Helvetica"/>
-          <w:color w:val="000000"/>
-        </w:rPr>
-      </w:pPr>
-      <w:proofErr w:type="spellStart"/>
-      <w:r>
-        <w:rPr>
-          <w:rFonts w:ascii="Helvetica" w:hAnsi="Helvetica" w:cs="Helvetica"/>
-          <w:color w:val="FF0000"/>
-        </w:rPr>
-        <w:t>libraryLayout</w:t>
-      </w:r>
-      <w:proofErr w:type="spellEnd"/>
-      <w:r>
-        <w:rPr>
-          <w:rFonts w:ascii="Helvetica" w:hAnsi="Helvetica" w:cs="Helvetica"/>
-          <w:color w:val="FF0000"/>
-        </w:rPr>
         <w:t>:</w:t>
       </w:r>
-      <w:r>
-        <w:rPr>
-          <w:rFonts w:ascii="Helvetica" w:hAnsi="Helvetica" w:cs="Helvetica"/>
-        </w:rPr>
-        <w:t xml:space="preserve"> categorical value </w:t>
-      </w:r>
-      <w:proofErr w:type="spellStart"/>
-      <w:r>
-        <w:rPr>
-          <w:rFonts w:ascii="Helvetica" w:hAnsi="Helvetica" w:cs="Helvetica"/>
-        </w:rPr>
-        <w:t>e.g</w:t>
-      </w:r>
-      <w:proofErr w:type="spellEnd"/>
-      <w:r>
-        <w:rPr>
-          <w:rFonts w:ascii="Helvetica" w:hAnsi="Helvetica" w:cs="Helvetica"/>
-        </w:rPr>
-        <w:t xml:space="preserve"> “PAIRED” “SINGLE”</w:t>
-      </w:r>
-    </w:p>
-    <w:p>
-      <w:pPr>
-        <w:widowControl w:val="0"/>
-        <w:tabs>
-          <w:tab w:val="left" w:pos="720"/>
-          <w:tab w:val="left" w:pos="1440"/>
-          <w:tab w:val="left" w:pos="2160"/>
-          <w:tab w:val="left" w:pos="2880"/>
-          <w:tab w:val="left" w:pos="3600"/>
-          <w:tab w:val="left" w:pos="4320"/>
-          <w:tab w:val="left" w:pos="5040"/>
-          <w:tab w:val="left" w:pos="5760"/>
-          <w:tab w:val="left" w:pos="6480"/>
-          <w:tab w:val="left" w:pos="7200"/>
-          <w:tab w:val="left" w:pos="7920"/>
-          <w:tab w:val="left" w:pos="8640"/>
-        </w:tabs>
-        <w:autoSpaceDE w:val="0"/>
-        <w:autoSpaceDN w:val="0"/>
-        <w:adjustRightInd w:val="0"/>
-        <w:rPr>
-          <w:rFonts w:ascii="Helvetica" w:hAnsi="Helvetica" w:cs="Helvetica"/>
-        </w:rPr>
-      </w:pPr>
-      <w:r>
-        <w:rPr>
-          <w:rFonts w:ascii="Helvetica" w:hAnsi="Helvetica" w:cs="Helvetica"/>
-          <w:color w:val="FF0000"/>
-        </w:rPr>
-        <w:t>platform</w:t>
-      </w:r>
-      <w:r>
-        <w:rPr>
-          <w:rFonts w:ascii="Helvetica" w:hAnsi="Helvetica" w:cs="Helvetica"/>
-        </w:rPr>
-        <w:t xml:space="preserve">: categorical value </w:t>
-      </w:r>
-      <w:proofErr w:type="spellStart"/>
-      <w:r>
-        <w:rPr>
-          <w:rFonts w:ascii="Helvetica" w:hAnsi="Helvetica" w:cs="Helvetica"/>
-        </w:rPr>
-        <w:t>e.g</w:t>
-      </w:r>
-      <w:proofErr w:type="spellEnd"/>
-      <w:r>
-        <w:rPr>
-          <w:rFonts w:ascii="Helvetica" w:hAnsi="Helvetica" w:cs="Helvetica"/>
-        </w:rPr>
-        <w:t xml:space="preserve"> “Illumina”, “Nanopore”</w:t>
-      </w:r>
-    </w:p>
-    <w:p>
-      <w:pPr>
-        <w:widowControl w:val="0"/>
-        <w:tabs>
-          <w:tab w:val="left" w:pos="720"/>
-          <w:tab w:val="left" w:pos="1440"/>
-          <w:tab w:val="left" w:pos="2160"/>
-          <w:tab w:val="left" w:pos="2880"/>
-          <w:tab w:val="left" w:pos="3600"/>
-          <w:tab w:val="left" w:pos="4320"/>
-          <w:tab w:val="left" w:pos="5040"/>
-          <w:tab w:val="left" w:pos="5760"/>
-          <w:tab w:val="left" w:pos="6480"/>
-          <w:tab w:val="left" w:pos="7200"/>
-          <w:tab w:val="left" w:pos="7920"/>
-          <w:tab w:val="left" w:pos="8640"/>
-        </w:tabs>
-        <w:autoSpaceDE w:val="0"/>
-        <w:autoSpaceDN w:val="0"/>
-        <w:adjustRightInd w:val="0"/>
-        <w:rPr>
-          <w:rFonts w:ascii="Helvetica" w:hAnsi="Helvetica" w:cs="Helvetica"/>
-        </w:rPr>
-      </w:pPr>
-      <w:proofErr w:type="spellStart"/>
-      <w:r>
-        <w:rPr>
-          <w:rFonts w:ascii="Helvetica" w:hAnsi="Helvetica" w:cs="Helvetica"/>
-          <w:color w:val="FF0000"/>
-        </w:rPr>
-        <w:t>platformModel</w:t>
-      </w:r>
-      <w:proofErr w:type="spellEnd"/>
-      <w:r>
-        <w:rPr>
-          <w:rFonts w:ascii="Helvetica" w:hAnsi="Helvetica" w:cs="Helvetica"/>
-        </w:rPr>
-        <w:t xml:space="preserve">: categorical value </w:t>
-      </w:r>
-      <w:proofErr w:type="spellStart"/>
-      <w:r>
-        <w:rPr>
-          <w:rFonts w:ascii="Helvetica" w:hAnsi="Helvetica" w:cs="Helvetica"/>
-        </w:rPr>
-        <w:t>e.g</w:t>
-      </w:r>
-      <w:proofErr w:type="spellEnd"/>
-      <w:r>
-        <w:rPr>
-          <w:rFonts w:ascii="Helvetica" w:hAnsi="Helvetica" w:cs="Helvetica"/>
-        </w:rPr>
-        <w:t xml:space="preserve"> “Illumina </w:t>
-      </w:r>
-      <w:proofErr w:type="spellStart"/>
-      <w:r>
-        <w:rPr>
-          <w:rFonts w:ascii="Helvetica" w:hAnsi="Helvetica" w:cs="Helvetica"/>
-        </w:rPr>
-        <w:t>MiSeq</w:t>
-      </w:r>
-      <w:proofErr w:type="spellEnd"/>
-      <w:proofErr w:type="gramStart"/>
-      <w:r>
-        <w:rPr>
-          <w:rFonts w:ascii="Helvetica" w:hAnsi="Helvetica" w:cs="Helvetica"/>
-        </w:rPr>
-        <w:t>” ,</w:t>
-      </w:r>
-      <w:proofErr w:type="gramEnd"/>
-      <w:r>
-        <w:rPr>
-          <w:rFonts w:ascii="Helvetica" w:hAnsi="Helvetica" w:cs="Helvetica"/>
-        </w:rPr>
-        <w:t xml:space="preserve"> ”</w:t>
-      </w:r>
-      <w:proofErr w:type="spellStart"/>
-      <w:r>
-        <w:rPr>
-          <w:rFonts w:ascii="Helvetica" w:hAnsi="Helvetica" w:cs="Helvetica"/>
-        </w:rPr>
-        <w:t>GridION</w:t>
-      </w:r>
-      <w:proofErr w:type="spellEnd"/>
-      <w:r>
-        <w:rPr>
-          <w:rFonts w:ascii="Helvetica" w:hAnsi="Helvetica" w:cs="Helvetica"/>
-        </w:rPr>
-        <w:t xml:space="preserve">" </w:t>
-      </w:r>
-    </w:p>
-    <w:p>
-      <w:pPr>
-        <w:widowControl w:val="0"/>
-        <w:tabs>
-          <w:tab w:val="left" w:pos="720"/>
-          <w:tab w:val="left" w:pos="1440"/>
-          <w:tab w:val="left" w:pos="2160"/>
-          <w:tab w:val="left" w:pos="2880"/>
-          <w:tab w:val="left" w:pos="3600"/>
-          <w:tab w:val="left" w:pos="4320"/>
-          <w:tab w:val="left" w:pos="5040"/>
-          <w:tab w:val="left" w:pos="5760"/>
-          <w:tab w:val="left" w:pos="6480"/>
-          <w:tab w:val="left" w:pos="7200"/>
-          <w:tab w:val="left" w:pos="7920"/>
-          <w:tab w:val="left" w:pos="8640"/>
-        </w:tabs>
-        <w:autoSpaceDE w:val="0"/>
-        <w:autoSpaceDN w:val="0"/>
-        <w:adjustRightInd w:val="0"/>
-        <w:rPr>
-          <w:rFonts w:ascii="Helvetica" w:hAnsi="Helvetica" w:cs="Helvetica"/>
-        </w:rPr>
-      </w:pPr>
-      <w:r>
-        <w:rPr>
-          <w:rFonts w:ascii="Helvetica" w:hAnsi="Helvetica" w:cs="Helvetica"/>
-        </w:rPr>
-        <w:t>info (or handover maybe):</w:t>
-      </w:r>
-    </w:p>
-    <w:p>
-      <w:pPr>
-        <w:widowControl w:val="0"/>
-        <w:tabs>
-          <w:tab w:val="left" w:pos="720"/>
-          <w:tab w:val="left" w:pos="1440"/>
-          <w:tab w:val="left" w:pos="2160"/>
-          <w:tab w:val="left" w:pos="2880"/>
-          <w:tab w:val="left" w:pos="3600"/>
-          <w:tab w:val="left" w:pos="4320"/>
-          <w:tab w:val="left" w:pos="5040"/>
-          <w:tab w:val="left" w:pos="5760"/>
-          <w:tab w:val="left" w:pos="6480"/>
-          <w:tab w:val="left" w:pos="7200"/>
-          <w:tab w:val="left" w:pos="7920"/>
-          <w:tab w:val="left" w:pos="8640"/>
-        </w:tabs>
-        <w:autoSpaceDE w:val="0"/>
-        <w:autoSpaceDN w:val="0"/>
-        <w:adjustRightInd w:val="0"/>
-        <w:rPr>
-          <w:rFonts w:ascii="Helvetica" w:hAnsi="Helvetica" w:cs="Helvetica"/>
-        </w:rPr>
-      </w:pPr>
-      <w:r>
-        <w:rPr>
-          <w:rFonts w:ascii="Helvetica" w:hAnsi="Helvetica" w:cs="Helvetica"/>
-        </w:rPr>
-        <w:tab/>
-      </w:r>
-      <w:proofErr w:type="spellStart"/>
-      <w:r>
-        <w:rPr>
-          <w:rFonts w:ascii="Helvetica" w:hAnsi="Helvetica" w:cs="Helvetica"/>
-        </w:rPr>
-        <w:t>experiment_info</w:t>
-      </w:r>
-      <w:proofErr w:type="spellEnd"/>
-      <w:r>
-        <w:rPr>
-          <w:rFonts w:ascii="Helvetica" w:hAnsi="Helvetica" w:cs="Helvetica"/>
-        </w:rPr>
-        <w:t>:</w:t>
-      </w:r>
-    </w:p>
-    <w:p>
-      <w:pPr>
-        <w:widowControl w:val="0"/>
-        <w:tabs>
-          <w:tab w:val="left" w:pos="720"/>
-          <w:tab w:val="left" w:pos="1440"/>
-          <w:tab w:val="left" w:pos="2160"/>
-          <w:tab w:val="left" w:pos="2880"/>
-          <w:tab w:val="left" w:pos="3600"/>
-          <w:tab w:val="left" w:pos="4320"/>
-          <w:tab w:val="left" w:pos="5040"/>
-          <w:tab w:val="left" w:pos="5760"/>
-          <w:tab w:val="left" w:pos="6480"/>
-          <w:tab w:val="left" w:pos="7200"/>
-          <w:tab w:val="left" w:pos="7920"/>
-          <w:tab w:val="left" w:pos="8640"/>
-        </w:tabs>
-        <w:autoSpaceDE w:val="0"/>
-        <w:autoSpaceDN w:val="0"/>
-        <w:adjustRightInd w:val="0"/>
-        <w:rPr>
-          <w:rFonts w:ascii="Helvetica" w:hAnsi="Helvetica" w:cs="Helvetica"/>
-          <w:color w:val="FF0000"/>
-        </w:rPr>
-      </w:pPr>
-      <w:r>
-        <w:rPr>
-          <w:rFonts w:ascii="Helvetica" w:hAnsi="Helvetica" w:cs="Helvetica"/>
-          <w:color w:val="FF0000"/>
-        </w:rPr>
-        <w:tab/>
-      </w:r>
-      <w:r>
-        <w:rPr>
-          <w:rFonts w:ascii="Helvetica" w:hAnsi="Helvetica" w:cs="Helvetica"/>
-          <w:color w:val="FF0000"/>
-        </w:rPr>
-        <w:tab/>
-      </w:r>
-      <w:proofErr w:type="spellStart"/>
-      <w:r>
-        <w:rPr>
-          <w:rFonts w:ascii="Helvetica" w:hAnsi="Helvetica" w:cs="Helvetica"/>
-          <w:color w:val="FF0000"/>
-        </w:rPr>
-        <w:t>experimentId</w:t>
-      </w:r>
-      <w:proofErr w:type="spellEnd"/>
-      <w:r>
-        <w:rPr>
-          <w:rFonts w:ascii="Helvetica" w:hAnsi="Helvetica" w:cs="Helvetica"/>
-        </w:rPr>
-        <w:t xml:space="preserve">: alphanumeric ID (external accession) </w:t>
-      </w:r>
-      <w:proofErr w:type="spellStart"/>
-      <w:r>
-        <w:rPr>
-          <w:rFonts w:ascii="Helvetica" w:hAnsi="Helvetica" w:cs="Helvetica"/>
-        </w:rPr>
-        <w:t>e.g</w:t>
-      </w:r>
-      <w:proofErr w:type="spellEnd"/>
-      <w:r>
-        <w:rPr>
-          <w:rFonts w:ascii="Helvetica" w:hAnsi="Helvetica" w:cs="Helvetica"/>
-        </w:rPr>
-        <w:t xml:space="preserve"> "SRX7571571"</w:t>
-      </w:r>
-    </w:p>
-    <w:p>
-      <w:pPr>
-        <w:widowControl w:val="0"/>
-        <w:tabs>
-          <w:tab w:val="left" w:pos="720"/>
-          <w:tab w:val="left" w:pos="1440"/>
-          <w:tab w:val="left" w:pos="2160"/>
-          <w:tab w:val="left" w:pos="2880"/>
-          <w:tab w:val="left" w:pos="3600"/>
-          <w:tab w:val="left" w:pos="4320"/>
-          <w:tab w:val="left" w:pos="5040"/>
-          <w:tab w:val="left" w:pos="5760"/>
-          <w:tab w:val="left" w:pos="6480"/>
-          <w:tab w:val="left" w:pos="7200"/>
-          <w:tab w:val="left" w:pos="7920"/>
-          <w:tab w:val="left" w:pos="8640"/>
-        </w:tabs>
-        <w:autoSpaceDE w:val="0"/>
-        <w:autoSpaceDN w:val="0"/>
-        <w:adjustRightInd w:val="0"/>
-        <w:rPr>
-          <w:rFonts w:ascii="Helvetica" w:hAnsi="Helvetica" w:cs="Helvetica"/>
-        </w:rPr>
-      </w:pPr>
-      <w:r>
-        <w:rPr>
-          <w:rFonts w:ascii="Helvetica" w:hAnsi="Helvetica" w:cs="Helvetica"/>
-          <w:color w:val="FF0000"/>
-        </w:rPr>
-        <w:tab/>
-      </w:r>
-      <w:r>
-        <w:rPr>
-          <w:rFonts w:ascii="Helvetica" w:hAnsi="Helvetica" w:cs="Helvetica"/>
-          <w:color w:val="FF0000"/>
-        </w:rPr>
-        <w:tab/>
-      </w:r>
-      <w:proofErr w:type="spellStart"/>
-      <w:r>
-        <w:rPr>
-          <w:rFonts w:ascii="Helvetica" w:hAnsi="Helvetica" w:cs="Helvetica"/>
-          <w:color w:val="FF0000"/>
-        </w:rPr>
-        <w:t>experimentTitle</w:t>
-      </w:r>
-      <w:proofErr w:type="spellEnd"/>
-      <w:r>
-        <w:rPr>
-          <w:rFonts w:ascii="Helvetica" w:hAnsi="Helvetica" w:cs="Helvetica"/>
-        </w:rPr>
-        <w:t xml:space="preserve">: string </w:t>
-      </w:r>
-      <w:proofErr w:type="spellStart"/>
-      <w:proofErr w:type="gramStart"/>
-      <w:r>
-        <w:rPr>
-          <w:rFonts w:ascii="Helvetica" w:hAnsi="Helvetica" w:cs="Helvetica"/>
-        </w:rPr>
-        <w:t>e.g</w:t>
-      </w:r>
-      <w:proofErr w:type="spellEnd"/>
-      <w:r>
-        <w:rPr>
-          <w:rFonts w:ascii="Helvetica" w:hAnsi="Helvetica" w:cs="Helvetica"/>
-        </w:rPr>
-        <w:t xml:space="preserve"> ”Total</w:t>
-      </w:r>
-      <w:proofErr w:type="gramEnd"/>
-      <w:r>
-        <w:rPr>
-          <w:rFonts w:ascii="Helvetica" w:hAnsi="Helvetica" w:cs="Helvetica"/>
-        </w:rPr>
-        <w:t xml:space="preserve"> RNA sequencing of BALF (human reads removed)”</w:t>
-      </w:r>
-    </w:p>
-    <w:p>
-      <w:pPr>
-        <w:widowControl w:val="0"/>
-        <w:tabs>
-          <w:tab w:val="left" w:pos="720"/>
-          <w:tab w:val="left" w:pos="1440"/>
-          <w:tab w:val="left" w:pos="2160"/>
-          <w:tab w:val="left" w:pos="2880"/>
-          <w:tab w:val="left" w:pos="3600"/>
-          <w:tab w:val="left" w:pos="4320"/>
-          <w:tab w:val="left" w:pos="5040"/>
-          <w:tab w:val="left" w:pos="5760"/>
-          <w:tab w:val="left" w:pos="6480"/>
-          <w:tab w:val="left" w:pos="7200"/>
-          <w:tab w:val="left" w:pos="7920"/>
-          <w:tab w:val="left" w:pos="8640"/>
-        </w:tabs>
-        <w:autoSpaceDE w:val="0"/>
-        <w:autoSpaceDN w:val="0"/>
-        <w:adjustRightInd w:val="0"/>
-        <w:rPr>
-          <w:rFonts w:ascii="Helvetica" w:hAnsi="Helvetica" w:cs="Helvetica"/>
-        </w:rPr>
-      </w:pPr>
-      <w:r>
-        <w:rPr>
-          <w:rFonts w:ascii="Helvetica" w:hAnsi="Helvetica" w:cs="Helvetica"/>
-        </w:rPr>
-        <w:tab/>
-      </w:r>
-      <w:proofErr w:type="spellStart"/>
-      <w:r>
-        <w:rPr>
-          <w:rFonts w:ascii="Helvetica" w:hAnsi="Helvetica" w:cs="Helvetica"/>
-        </w:rPr>
-        <w:t>study_info</w:t>
-      </w:r>
-      <w:proofErr w:type="spellEnd"/>
-      <w:r>
-        <w:rPr>
-          <w:rFonts w:ascii="Helvetica" w:hAnsi="Helvetica" w:cs="Helvetica"/>
-        </w:rPr>
-        <w:t>: alphanumeric ID (external reference)</w:t>
-      </w:r>
-    </w:p>
-    <w:p>
-      <w:pPr>
-        <w:widowControl w:val="0"/>
-        <w:tabs>
-          <w:tab w:val="left" w:pos="720"/>
-          <w:tab w:val="left" w:pos="1440"/>
-          <w:tab w:val="left" w:pos="2160"/>
-          <w:tab w:val="left" w:pos="2880"/>
-          <w:tab w:val="left" w:pos="3600"/>
-          <w:tab w:val="left" w:pos="4320"/>
-          <w:tab w:val="left" w:pos="5040"/>
-          <w:tab w:val="left" w:pos="5760"/>
-          <w:tab w:val="left" w:pos="6480"/>
-          <w:tab w:val="left" w:pos="7200"/>
-          <w:tab w:val="left" w:pos="7920"/>
-          <w:tab w:val="left" w:pos="8640"/>
-        </w:tabs>
-        <w:autoSpaceDE w:val="0"/>
-        <w:autoSpaceDN w:val="0"/>
-        <w:adjustRightInd w:val="0"/>
-        <w:rPr>
-          <w:rFonts w:ascii="Helvetica" w:hAnsi="Helvetica" w:cs="Helvetica"/>
-        </w:rPr>
-      </w:pPr>
-      <w:r>
-        <w:rPr>
-          <w:rFonts w:ascii="Helvetica" w:hAnsi="Helvetica" w:cs="Helvetica"/>
-        </w:rPr>
-        <w:tab/>
-      </w:r>
-      <w:r>
-        <w:rPr>
-          <w:rFonts w:ascii="Helvetica" w:hAnsi="Helvetica" w:cs="Helvetica"/>
-        </w:rPr>
-        <w:tab/>
-      </w:r>
-      <w:proofErr w:type="spellStart"/>
-      <w:r>
-        <w:rPr>
-          <w:rFonts w:ascii="Helvetica" w:hAnsi="Helvetica" w:cs="Helvetica"/>
-        </w:rPr>
-        <w:t>studyId</w:t>
-      </w:r>
-      <w:proofErr w:type="spellEnd"/>
-      <w:r>
-        <w:rPr>
-          <w:rFonts w:ascii="Helvetica" w:hAnsi="Helvetica" w:cs="Helvetica"/>
-        </w:rPr>
-        <w:t xml:space="preserve">: </w:t>
-      </w:r>
-      <w:proofErr w:type="spellStart"/>
-      <w:proofErr w:type="gramStart"/>
-      <w:r>
-        <w:rPr>
-          <w:rFonts w:ascii="Helvetica" w:hAnsi="Helvetica" w:cs="Helvetica"/>
-        </w:rPr>
-        <w:t>e.g</w:t>
-      </w:r>
-      <w:proofErr w:type="spellEnd"/>
-      <w:r>
-        <w:rPr>
-          <w:rFonts w:ascii="Helvetica" w:hAnsi="Helvetica" w:cs="Helvetica"/>
-        </w:rPr>
-        <w:t xml:space="preserve">  "</w:t>
-      </w:r>
-      <w:proofErr w:type="gramEnd"/>
-      <w:r>
-        <w:rPr>
-          <w:rFonts w:ascii="Helvetica" w:hAnsi="Helvetica" w:cs="Helvetica"/>
-        </w:rPr>
-        <w:t>SRP242226"</w:t>
-      </w:r>
-    </w:p>
-    <w:p>
-      <w:pPr>
-        <w:widowControl w:val="0"/>
-        <w:tabs>
-          <w:tab w:val="left" w:pos="720"/>
-          <w:tab w:val="left" w:pos="1440"/>
-          <w:tab w:val="left" w:pos="2160"/>
-          <w:tab w:val="left" w:pos="2880"/>
-          <w:tab w:val="left" w:pos="3600"/>
-          <w:tab w:val="left" w:pos="4320"/>
-          <w:tab w:val="left" w:pos="5040"/>
-          <w:tab w:val="left" w:pos="5760"/>
-          <w:tab w:val="left" w:pos="6480"/>
-          <w:tab w:val="left" w:pos="7200"/>
-          <w:tab w:val="left" w:pos="7920"/>
-          <w:tab w:val="left" w:pos="8640"/>
-        </w:tabs>
-        <w:autoSpaceDE w:val="0"/>
-        <w:autoSpaceDN w:val="0"/>
-        <w:adjustRightInd w:val="0"/>
-        <w:rPr>
-          <w:rFonts w:ascii="Helvetica" w:hAnsi="Helvetica" w:cs="Helvetica"/>
-        </w:rPr>
-      </w:pPr>
-      <w:r>
-        <w:rPr>
-          <w:rFonts w:ascii="Helvetica" w:hAnsi="Helvetica" w:cs="Helvetica"/>
-        </w:rPr>
-        <w:tab/>
-      </w:r>
-      <w:r>
-        <w:rPr>
-          <w:rFonts w:ascii="Helvetica" w:hAnsi="Helvetica" w:cs="Helvetica"/>
-        </w:rPr>
-        <w:tab/>
-      </w:r>
-      <w:proofErr w:type="spellStart"/>
-      <w:r>
-        <w:rPr>
-          <w:rFonts w:ascii="Helvetica" w:hAnsi="Helvetica" w:cs="Helvetica"/>
-        </w:rPr>
-        <w:t>studyRef</w:t>
-      </w:r>
-      <w:proofErr w:type="spellEnd"/>
-      <w:r>
-        <w:rPr>
-          <w:rFonts w:ascii="Helvetica" w:hAnsi="Helvetica" w:cs="Helvetica"/>
-        </w:rPr>
-        <w:t>: PMIDs</w:t>
+      <w:bookmarkEnd w:id="0"/>
+      <w:r>
+        <w:rPr>
+          <w:rFonts w:ascii="Helvetica" w:hAnsi="Helvetica" w:cs="Helvetica"/>
+        </w:rPr>
+        <w:t xml:space="preserve"> PMIDs</w:t>
       </w:r>
     </w:p>
     <w:p>
@@ -5559,7 +5989,6 @@
           <w:rFonts w:ascii="Helvetica" w:hAnsi="Helvetica" w:cs="Helvetica"/>
           <w:color w:val="0000FF"/>
         </w:rPr>
-        <w:lastRenderedPageBreak/>
         <w:t xml:space="preserve">1. Note that all but </w:t>
       </w:r>
       <w:proofErr w:type="spellStart"/>
@@ -6627,15 +7056,57 @@
         <w:rPr>
           <w:rFonts w:ascii="Helvetica" w:hAnsi="Helvetica" w:cs="Helvetica"/>
         </w:rPr>
+        <w:t xml:space="preserve"> findings)</w:t>
+      </w:r>
+    </w:p>
+    <w:p>
+      <w:pPr>
+        <w:widowControl w:val="0"/>
+        <w:tabs>
+          <w:tab w:val="left" w:pos="720"/>
+          <w:tab w:val="left" w:pos="1440"/>
+          <w:tab w:val="left" w:pos="2160"/>
+          <w:tab w:val="left" w:pos="2880"/>
+          <w:tab w:val="left" w:pos="3600"/>
+          <w:tab w:val="left" w:pos="4320"/>
+          <w:tab w:val="left" w:pos="5040"/>
+          <w:tab w:val="left" w:pos="5760"/>
+          <w:tab w:val="left" w:pos="6480"/>
+          <w:tab w:val="left" w:pos="7200"/>
+          <w:tab w:val="left" w:pos="7920"/>
+          <w:tab w:val="left" w:pos="8640"/>
+        </w:tabs>
+        <w:autoSpaceDE w:val="0"/>
+        <w:autoSpaceDN w:val="0"/>
+        <w:adjustRightInd w:val="0"/>
+        <w:rPr>
+          <w:rFonts w:ascii="Helvetica" w:hAnsi="Helvetica" w:cs="Helvetica"/>
+        </w:rPr>
+      </w:pPr>
+      <w:r>
+        <w:rPr>
+          <w:rFonts w:ascii="Helvetica" w:hAnsi="Helvetica" w:cs="Helvetica"/>
+          <w:color w:val="FF00FF"/>
+        </w:rPr>
+        <w:tab/>
+      </w:r>
+      <w:r>
+        <w:rPr>
+          <w:rFonts w:ascii="Helvetica" w:hAnsi="Helvetica" w:cs="Helvetica"/>
+        </w:rPr>
+        <w:t>id:</w:t>
+      </w:r>
+      <w:r>
+        <w:rPr>
+          <w:rFonts w:ascii="Helvetica" w:hAnsi="Helvetica" w:cs="Helvetica"/>
+        </w:rPr>
         <w:t xml:space="preserve"> </w:t>
       </w:r>
-      <w:bookmarkStart w:id="0" w:name="_GoBack"/>
-      <w:bookmarkEnd w:id="0"/>
-      <w:r>
-        <w:rPr>
-          <w:rFonts w:ascii="Helvetica" w:hAnsi="Helvetica" w:cs="Helvetica"/>
-        </w:rPr>
-        <w:t>findings)</w:t>
+      <w:r>
+        <w:rPr>
+          <w:rFonts w:ascii="Helvetica" w:hAnsi="Helvetica" w:cs="Helvetica"/>
+        </w:rPr>
+        <w:t>categorical value (ontology ID)</w:t>
       </w:r>
     </w:p>
     <w:p>
@@ -6668,62 +7139,6 @@
           <w:color w:val="FF00FF"/>
         </w:rPr>
         <w:tab/>
-      </w:r>
-      <w:r>
-        <w:rPr>
-          <w:rFonts w:ascii="Helvetica" w:hAnsi="Helvetica" w:cs="Helvetica"/>
-        </w:rPr>
-        <w:t>id:</w:t>
-      </w:r>
-      <w:r>
-        <w:rPr>
-          <w:rFonts w:ascii="Helvetica" w:hAnsi="Helvetica" w:cs="Helvetica"/>
-        </w:rPr>
-        <w:t xml:space="preserve"> </w:t>
-      </w:r>
-      <w:r>
-        <w:rPr>
-          <w:rFonts w:ascii="Helvetica" w:hAnsi="Helvetica" w:cs="Helvetica"/>
-        </w:rPr>
-        <w:t>categorical value (ontology ID)</w:t>
-      </w:r>
-    </w:p>
-    <w:p>
-      <w:pPr>
-        <w:widowControl w:val="0"/>
-        <w:tabs>
-          <w:tab w:val="left" w:pos="720"/>
-          <w:tab w:val="left" w:pos="1440"/>
-          <w:tab w:val="left" w:pos="2160"/>
-          <w:tab w:val="left" w:pos="2880"/>
-          <w:tab w:val="left" w:pos="3600"/>
-          <w:tab w:val="left" w:pos="4320"/>
-          <w:tab w:val="left" w:pos="5040"/>
-          <w:tab w:val="left" w:pos="5760"/>
-          <w:tab w:val="left" w:pos="6480"/>
-          <w:tab w:val="left" w:pos="7200"/>
-          <w:tab w:val="left" w:pos="7920"/>
-          <w:tab w:val="left" w:pos="8640"/>
-        </w:tabs>
-        <w:autoSpaceDE w:val="0"/>
-        <w:autoSpaceDN w:val="0"/>
-        <w:adjustRightInd w:val="0"/>
-        <w:rPr>
-          <w:rFonts w:ascii="Helvetica" w:hAnsi="Helvetica" w:cs="Helvetica"/>
-        </w:rPr>
-      </w:pPr>
-      <w:r>
-        <w:rPr>
-          <w:rFonts w:ascii="Helvetica" w:hAnsi="Helvetica" w:cs="Helvetica"/>
-          <w:color w:val="FF00FF"/>
-        </w:rPr>
-        <w:tab/>
-      </w:r>
-      <w:r>
-        <w:rPr>
-          <w:rFonts w:ascii="Helvetica" w:hAnsi="Helvetica" w:cs="Helvetica"/>
-          <w:color w:val="FF00FF"/>
-        </w:rPr>
         <w:t>level/severity</w:t>
       </w:r>
     </w:p>
@@ -7055,15 +7470,7 @@
           <w:rFonts w:ascii="Helvetica" w:hAnsi="Helvetica" w:cs="Helvetica"/>
           <w:color w:val="0000FF"/>
         </w:rPr>
-        <w:t xml:space="preserve">, Diseases, but they are mappable with this encounter through </w:t>
-      </w:r>
-      <w:r>
-        <w:rPr>
-          <w:rFonts w:ascii="Helvetica" w:hAnsi="Helvetica" w:cs="Helvetica"/>
-          <w:color w:val="0000FF"/>
-        </w:rPr>
-        <w:lastRenderedPageBreak/>
-        <w:t xml:space="preserve">date or age values. I suggest for other things such as </w:t>
+        <w:t xml:space="preserve">, Diseases, but they are mappable with this encounter through date or age values. I suggest for other things such as </w:t>
       </w:r>
       <w:proofErr w:type="spellStart"/>
       <w:r>

</xml_diff>